<commit_message>
model documentation geupdate, aan validatie doc begonnen
</commit_message>
<xml_diff>
--- a/docs/Model documentation.docx
+++ b/docs/Model documentation.docx
@@ -66,31 +66,249 @@
     </w:p>
     <w:p>
       <w:pPr>
-        <w:pStyle w:val="Heading3"/>
-      </w:pPr>
+        <w:pStyle w:val="Heading2"/>
+      </w:pPr>
+      <w:r>
+        <w:t>Model setup</w:t>
+      </w:r>
+    </w:p>
+    <w:p>
       <w:r>
         <w:rPr>
           <w:noProof/>
+          <w:lang w:val="en-US"/>
+        </w:rPr>
+        <w:drawing>
+          <wp:anchor distT="0" distB="0" distL="114300" distR="114300" simplePos="0" relativeHeight="251677696" behindDoc="1" locked="0" layoutInCell="1" allowOverlap="1" wp14:anchorId="5FF08B1A" wp14:editId="2A153E23">
+            <wp:simplePos x="0" y="0"/>
+            <wp:positionH relativeFrom="column">
+              <wp:posOffset>4314825</wp:posOffset>
+            </wp:positionH>
+            <wp:positionV relativeFrom="paragraph">
+              <wp:posOffset>8890</wp:posOffset>
+            </wp:positionV>
+            <wp:extent cx="1743075" cy="5201285"/>
+            <wp:effectExtent l="0" t="0" r="9525" b="0"/>
+            <wp:wrapTight wrapText="bothSides">
+              <wp:wrapPolygon edited="0">
+                <wp:start x="0" y="0"/>
+                <wp:lineTo x="0" y="21518"/>
+                <wp:lineTo x="21482" y="21518"/>
+                <wp:lineTo x="21482" y="0"/>
+                <wp:lineTo x="0" y="0"/>
+              </wp:wrapPolygon>
+            </wp:wrapTight>
+            <wp:docPr id="14" name="Picture 14"/>
+            <wp:cNvGraphicFramePr>
+              <a:graphicFrameLocks xmlns:a="http://schemas.openxmlformats.org/drawingml/2006/main" noChangeAspect="1"/>
+            </wp:cNvGraphicFramePr>
+            <a:graphic xmlns:a="http://schemas.openxmlformats.org/drawingml/2006/main">
+              <a:graphicData uri="http://schemas.openxmlformats.org/drawingml/2006/picture">
+                <pic:pic xmlns:pic="http://schemas.openxmlformats.org/drawingml/2006/picture">
+                  <pic:nvPicPr>
+                    <pic:cNvPr id="0" name="Flowchart Progress Lifestages.png"/>
+                    <pic:cNvPicPr/>
+                  </pic:nvPicPr>
+                  <pic:blipFill>
+                    <a:blip r:embed="rId7">
+                      <a:extLst>
+                        <a:ext uri="{28A0092B-C50C-407E-A947-70E740481C1C}">
+                          <a14:useLocalDpi xmlns:a14="http://schemas.microsoft.com/office/drawing/2010/main" val="0"/>
+                        </a:ext>
+                      </a:extLst>
+                    </a:blip>
+                    <a:stretch>
+                      <a:fillRect/>
+                    </a:stretch>
+                  </pic:blipFill>
+                  <pic:spPr>
+                    <a:xfrm>
+                      <a:off x="0" y="0"/>
+                      <a:ext cx="1743075" cy="5201285"/>
+                    </a:xfrm>
+                    <a:prstGeom prst="rect">
+                      <a:avLst/>
+                    </a:prstGeom>
+                  </pic:spPr>
+                </pic:pic>
+              </a:graphicData>
+            </a:graphic>
+            <wp14:sizeRelH relativeFrom="page">
+              <wp14:pctWidth>0</wp14:pctWidth>
+            </wp14:sizeRelH>
+            <wp14:sizeRelV relativeFrom="page">
+              <wp14:pctHeight>0</wp14:pctHeight>
+            </wp14:sizeRelV>
+          </wp:anchor>
+        </w:drawing>
+      </w:r>
+      <w:r>
+        <w:t xml:space="preserve">The model starts by choosing locations for the X number of cities the model is run. Then the X </w:t>
+      </w:r>
+      <w:proofErr w:type="gramStart"/>
+      <w:r>
+        <w:t>number of households are</w:t>
+      </w:r>
+      <w:proofErr w:type="gramEnd"/>
+      <w:r>
+        <w:t xml:space="preserve"> divided over these cities and the countryside. The first city is always placed in the middle of the map, after which the other cities are distributed randomly in a circle with a certain width around this first city. This width is minimally 250 patches and maximally 500 patches. The households are distributed over the cities and the countryside. 40% of the households are placed</w:t>
+      </w:r>
+      <w:r>
+        <w:t xml:space="preserve"> in the cities whereas 60% of the households are placed in the countryside at the start of the model run.</w:t>
+      </w:r>
+    </w:p>
+    <w:p>
+      <w:pPr>
+        <w:pStyle w:val="Heading3"/>
+      </w:pPr>
+      <w:r>
+        <w:t>Life stage progress</w:t>
+      </w:r>
+    </w:p>
+    <w:p>
+      <w:r>
+        <w:t>Every member in a household gets older each tick of the model. They progress through different life stages in the model according to the flowchart shown in figure</w:t>
+      </w:r>
+      <w:r>
+        <w:t xml:space="preserve"> 1</w:t>
+      </w:r>
+      <w:r>
+        <w:t>.</w:t>
+      </w:r>
+    </w:p>
+    <w:p>
+      <w:r>
+        <w:t xml:space="preserve">When a child is born a member is added to the household of 2 or more members. A child is aged 0 and the sex is chosen randomly. At birth they are already given a job preference from 1 to 7: </w:t>
+      </w:r>
+    </w:p>
+    <w:p>
+      <w:pPr>
+        <w:pStyle w:val="ListParagraph"/>
+        <w:numPr>
+          <w:ilvl w:val="0"/>
+          <w:numId w:val="2"/>
+        </w:numPr>
+      </w:pPr>
+      <w:r>
+        <w:t>Primary sector jobs</w:t>
+      </w:r>
+      <w:r>
+        <w:t xml:space="preserve"> (2% of people)</w:t>
+      </w:r>
+    </w:p>
+    <w:p>
+      <w:pPr>
+        <w:pStyle w:val="ListParagraph"/>
+        <w:numPr>
+          <w:ilvl w:val="0"/>
+          <w:numId w:val="2"/>
+        </w:numPr>
+      </w:pPr>
+      <w:r>
+        <w:t>Secondary sector jobs</w:t>
+      </w:r>
+      <w:r>
+        <w:t xml:space="preserve"> (16% of people)</w:t>
+      </w:r>
+    </w:p>
+    <w:p>
+      <w:pPr>
+        <w:pStyle w:val="ListParagraph"/>
+        <w:numPr>
+          <w:ilvl w:val="0"/>
+          <w:numId w:val="2"/>
+        </w:numPr>
+      </w:pPr>
+      <w:r>
+        <w:t>Tertiary sector jobs; Services</w:t>
+      </w:r>
+      <w:r>
+        <w:t xml:space="preserve"> (32% of people)</w:t>
+      </w:r>
+    </w:p>
+    <w:p>
+      <w:pPr>
+        <w:pStyle w:val="ListParagraph"/>
+        <w:numPr>
+          <w:ilvl w:val="0"/>
+          <w:numId w:val="2"/>
+        </w:numPr>
+      </w:pPr>
+      <w:r>
+        <w:t>Tertiary sector jobs; Financial</w:t>
+      </w:r>
+      <w:r>
+        <w:t xml:space="preserve"> (4% of people)</w:t>
+      </w:r>
+    </w:p>
+    <w:p>
+      <w:pPr>
+        <w:pStyle w:val="ListParagraph"/>
+        <w:numPr>
+          <w:ilvl w:val="0"/>
+          <w:numId w:val="2"/>
+        </w:numPr>
+      </w:pPr>
+      <w:r>
+        <w:t>Tertiary sector jobs; IT</w:t>
+      </w:r>
+      <w:r>
+        <w:t xml:space="preserve"> (4% of people)</w:t>
+      </w:r>
+    </w:p>
+    <w:p>
+      <w:pPr>
+        <w:pStyle w:val="ListParagraph"/>
+        <w:numPr>
+          <w:ilvl w:val="0"/>
+          <w:numId w:val="2"/>
+        </w:numPr>
+      </w:pPr>
+      <w:proofErr w:type="spellStart"/>
+      <w:r>
+        <w:t>Quartary</w:t>
+      </w:r>
+      <w:proofErr w:type="spellEnd"/>
+      <w:r>
+        <w:t xml:space="preserve"> sector jobs; Non-Profit</w:t>
+      </w:r>
+      <w:r>
+        <w:t xml:space="preserve"> (34% of people)</w:t>
+      </w:r>
+    </w:p>
+    <w:p>
+      <w:pPr>
+        <w:pStyle w:val="ListParagraph"/>
+        <w:numPr>
+          <w:ilvl w:val="0"/>
+          <w:numId w:val="2"/>
+        </w:numPr>
+      </w:pPr>
+      <w:r>
+        <w:rPr>
+          <w:noProof/>
+          <w:lang w:val="en-US"/>
         </w:rPr>
         <mc:AlternateContent>
           <mc:Choice Requires="wps">
             <w:drawing>
-              <wp:anchor distT="0" distB="0" distL="114300" distR="114300" simplePos="0" relativeHeight="251666432" behindDoc="0" locked="0" layoutInCell="1" allowOverlap="1" wp14:anchorId="63F19204" wp14:editId="457B93FF">
+              <wp:anchor distT="0" distB="0" distL="114300" distR="114300" simplePos="0" relativeHeight="251666432" behindDoc="0" locked="0" layoutInCell="1" allowOverlap="1" wp14:anchorId="74A416FD" wp14:editId="5612F047">
                 <wp:simplePos x="0" y="0"/>
                 <wp:positionH relativeFrom="column">
-                  <wp:posOffset>4338955</wp:posOffset>
+                  <wp:posOffset>2858770</wp:posOffset>
                 </wp:positionH>
                 <wp:positionV relativeFrom="paragraph">
-                  <wp:posOffset>5487670</wp:posOffset>
+                  <wp:posOffset>247015</wp:posOffset>
                 </wp:positionV>
-                <wp:extent cx="1743075" cy="635"/>
+                <wp:extent cx="1605280" cy="329565"/>
                 <wp:effectExtent l="0" t="0" r="0" b="0"/>
                 <wp:wrapTight wrapText="bothSides">
                   <wp:wrapPolygon edited="0">
                     <wp:start x="0" y="0"/>
-                    <wp:lineTo x="0" y="21600"/>
-                    <wp:lineTo x="21600" y="21600"/>
-                    <wp:lineTo x="21600" y="0"/>
+                    <wp:lineTo x="0" y="19977"/>
+                    <wp:lineTo x="21275" y="19977"/>
+                    <wp:lineTo x="21275" y="0"/>
+                    <wp:lineTo x="0" y="0"/>
                   </wp:wrapPolygon>
                 </wp:wrapTight>
                 <wp:docPr id="8" name="Text Box 8"/>
@@ -102,7 +320,7 @@
                       <wps:spPr>
                         <a:xfrm>
                           <a:off x="0" y="0"/>
-                          <a:ext cx="1743075" cy="635"/>
+                          <a:ext cx="1605280" cy="329565"/>
                         </a:xfrm>
                         <a:prstGeom prst="rect">
                           <a:avLst/>
@@ -155,11 +373,17 @@
                         <a:prstTxWarp prst="textNoShape">
                           <a:avLst/>
                         </a:prstTxWarp>
-                        <a:spAutoFit/>
+                        <a:noAutofit/>
                       </wps:bodyPr>
                     </wps:wsp>
                   </a:graphicData>
                 </a:graphic>
+                <wp14:sizeRelH relativeFrom="margin">
+                  <wp14:pctWidth>0</wp14:pctWidth>
+                </wp14:sizeRelH>
+                <wp14:sizeRelV relativeFrom="margin">
+                  <wp14:pctHeight>0</wp14:pctHeight>
+                </wp14:sizeRelV>
               </wp:anchor>
             </w:drawing>
           </mc:Choice>
@@ -169,8 +393,8 @@
                 <v:stroke joinstyle="miter"/>
                 <v:path gradientshapeok="t" o:connecttype="rect"/>
               </v:shapetype>
-              <v:shape id="Text Box 8" o:spid="_x0000_s1026" type="#_x0000_t202" style="position:absolute;left:0;text-align:left;margin-left:341.65pt;margin-top:432.1pt;width:137.25pt;height:.05pt;z-index:251666432;visibility:visible;mso-wrap-style:square;mso-wrap-distance-left:9pt;mso-wrap-distance-top:0;mso-wrap-distance-right:9pt;mso-wrap-distance-bottom:0;mso-position-horizontal:absolute;mso-position-horizontal-relative:text;mso-position-vertical:absolute;mso-position-vertical-relative:text;v-text-anchor:top" o:gfxdata="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" stroked="f">
-                <v:textbox style="mso-fit-shape-to-text:t" inset="0,0,0,0">
+              <v:shape id="Text Box 8" o:spid="_x0000_s1026" type="#_x0000_t202" style="position:absolute;left:0;text-align:left;margin-left:225.1pt;margin-top:19.45pt;width:126.4pt;height:25.95pt;z-index:251666432;visibility:visible;mso-wrap-style:square;mso-width-percent:0;mso-height-percent:0;mso-wrap-distance-left:9pt;mso-wrap-distance-top:0;mso-wrap-distance-right:9pt;mso-wrap-distance-bottom:0;mso-position-horizontal:absolute;mso-position-horizontal-relative:text;mso-position-vertical:absolute;mso-position-vertical-relative:text;mso-width-percent:0;mso-height-percent:0;mso-width-relative:margin;mso-height-relative:margin;v-text-anchor:top" o:gfxdata="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" stroked="f">
+                <v:textbox inset="0,0,0,0">
                   <w:txbxContent>
                     <w:p>
                       <w:pPr>
@@ -213,337 +437,73 @@
         </mc:AlternateContent>
       </w:r>
       <w:r>
+        <w:t>Jobless</w:t>
+      </w:r>
+      <w:r>
+        <w:t xml:space="preserve"> (8% of people)</w:t>
+      </w:r>
+    </w:p>
+    <w:p/>
+    <w:p>
+      <w:r>
+        <w:lastRenderedPageBreak/>
+        <w:t>Each tick the child grows a year older. Between the ages of 16 and 23 the child will move out of its parents’ home and move to the city that is most attractive for him/her. This will spawn a new household in the model.</w:t>
+      </w:r>
+    </w:p>
+    <w:p>
+      <w:r>
+        <w:t>Between the ages of 23 and 30 adults will then find partners that live in the same location. When a couple is found, the households are merged into one household and they stay in the same location.</w:t>
+      </w:r>
+      <w:r>
+        <w:t xml:space="preserve"> It is possible for older people to be in search for a partner as well (&lt;50 years old), because some people are not able to find a partner before they turn 30.</w:t>
+      </w:r>
+    </w:p>
+    <w:p>
+      <w:r>
+        <w:t xml:space="preserve">The couple then has a change to reproduce each year equal to 1 in 7. In order for a couple to reproduce they both have </w:t>
+      </w:r>
+      <w:r>
+        <w:t xml:space="preserve">to be younger than 40. When a child is born, this child is added to the household and that child’s life stage progress starts at the beginning of the flowchart. </w:t>
+      </w:r>
+    </w:p>
+    <w:p>
+      <w:r>
+        <w:t xml:space="preserve">Adults retire when they are 65 years old. They then become more interested in moving to the countryside, thereby mimicking the moving behaviour of the elderly who move out of the cities. Adults die between the age of 60 and 100. This is coded using a normal distribution with u = 80 and s = 6. When the last member of a household dies, the household is removed from the system. </w:t>
+      </w:r>
+    </w:p>
+    <w:p>
+      <w:pPr>
+        <w:pStyle w:val="Heading2"/>
+      </w:pPr>
+      <w:r>
+        <w:t>Moving</w:t>
+      </w:r>
+    </w:p>
+    <w:p>
+      <w:r>
         <w:rPr>
           <w:noProof/>
           <w:lang w:val="en-US"/>
         </w:rPr>
-        <w:drawing>
-          <wp:anchor distT="0" distB="0" distL="114300" distR="114300" simplePos="0" relativeHeight="251659264" behindDoc="1" locked="0" layoutInCell="1" allowOverlap="1" wp14:anchorId="63B6AA5B" wp14:editId="71B255D3">
-            <wp:simplePos x="0" y="0"/>
-            <wp:positionH relativeFrom="column">
-              <wp:posOffset>4338955</wp:posOffset>
-            </wp:positionH>
-            <wp:positionV relativeFrom="paragraph">
-              <wp:posOffset>229235</wp:posOffset>
-            </wp:positionV>
-            <wp:extent cx="1743075" cy="5201285"/>
-            <wp:effectExtent l="0" t="0" r="9525" b="0"/>
-            <wp:wrapTight wrapText="bothSides">
-              <wp:wrapPolygon edited="0">
-                <wp:start x="0" y="0"/>
-                <wp:lineTo x="0" y="21518"/>
-                <wp:lineTo x="21482" y="21518"/>
-                <wp:lineTo x="21482" y="0"/>
-                <wp:lineTo x="0" y="0"/>
-              </wp:wrapPolygon>
-            </wp:wrapTight>
-            <wp:docPr id="2" name="Picture 2"/>
-            <wp:cNvGraphicFramePr>
-              <a:graphicFrameLocks xmlns:a="http://schemas.openxmlformats.org/drawingml/2006/main" noChangeAspect="1"/>
-            </wp:cNvGraphicFramePr>
-            <a:graphic xmlns:a="http://schemas.openxmlformats.org/drawingml/2006/main">
-              <a:graphicData uri="http://schemas.openxmlformats.org/drawingml/2006/picture">
-                <pic:pic xmlns:pic="http://schemas.openxmlformats.org/drawingml/2006/picture">
-                  <pic:nvPicPr>
-                    <pic:cNvPr id="0" name="Flowchart Progress Lifestages.png"/>
-                    <pic:cNvPicPr/>
-                  </pic:nvPicPr>
-                  <pic:blipFill>
-                    <a:blip r:embed="rId6">
-                      <a:extLst>
-                        <a:ext uri="{28A0092B-C50C-407E-A947-70E740481C1C}">
-                          <a14:useLocalDpi xmlns:a14="http://schemas.microsoft.com/office/drawing/2010/main" val="0"/>
-                        </a:ext>
-                      </a:extLst>
-                    </a:blip>
-                    <a:stretch>
-                      <a:fillRect/>
-                    </a:stretch>
-                  </pic:blipFill>
-                  <pic:spPr>
-                    <a:xfrm>
-                      <a:off x="0" y="0"/>
-                      <a:ext cx="1743075" cy="5201285"/>
-                    </a:xfrm>
-                    <a:prstGeom prst="rect">
-                      <a:avLst/>
-                    </a:prstGeom>
-                  </pic:spPr>
-                </pic:pic>
-              </a:graphicData>
-            </a:graphic>
-            <wp14:sizeRelH relativeFrom="page">
-              <wp14:pctWidth>0</wp14:pctWidth>
-            </wp14:sizeRelH>
-            <wp14:sizeRelV relativeFrom="page">
-              <wp14:pctHeight>0</wp14:pctHeight>
-            </wp14:sizeRelV>
-          </wp:anchor>
-        </w:drawing>
-      </w:r>
-      <w:r>
-        <w:t>Life stage progress</w:t>
-      </w:r>
-    </w:p>
-    <w:p>
-      <w:r>
-        <w:t>Every member in a household gets older each tick of the model. They progress through different life stages in the model according to the flowchart shown in figure</w:t>
-      </w:r>
-      <w:r>
-        <w:t xml:space="preserve"> 1</w:t>
-      </w:r>
-      <w:r>
-        <w:t>.</w:t>
-      </w:r>
-    </w:p>
-    <w:p>
-      <w:r>
-        <w:t xml:space="preserve">When a child is born a member is added to the household of 2 or more members. A child is aged 0 and the sex is chosen randomly. At birth they are already given a job preference from 1 to 7: </w:t>
-      </w:r>
-    </w:p>
-    <w:p>
-      <w:pPr>
-        <w:pStyle w:val="ListParagraph"/>
-        <w:numPr>
-          <w:ilvl w:val="0"/>
-          <w:numId w:val="2"/>
-        </w:numPr>
-      </w:pPr>
-      <w:r>
-        <w:t>Primary sector jobs</w:t>
-      </w:r>
-      <w:r>
-        <w:t xml:space="preserve"> (2% of people)</w:t>
-      </w:r>
-    </w:p>
-    <w:p>
-      <w:pPr>
-        <w:pStyle w:val="ListParagraph"/>
-        <w:numPr>
-          <w:ilvl w:val="0"/>
-          <w:numId w:val="2"/>
-        </w:numPr>
-      </w:pPr>
-      <w:r>
-        <w:t>Secondary sector jobs</w:t>
-      </w:r>
-      <w:r>
-        <w:t xml:space="preserve"> (16% of people)</w:t>
-      </w:r>
-    </w:p>
-    <w:p>
-      <w:pPr>
-        <w:pStyle w:val="ListParagraph"/>
-        <w:numPr>
-          <w:ilvl w:val="0"/>
-          <w:numId w:val="2"/>
-        </w:numPr>
-      </w:pPr>
-      <w:r>
-        <w:t>Tertiary sector jobs; Services</w:t>
-      </w:r>
-      <w:r>
-        <w:t xml:space="preserve"> (32% of people)</w:t>
-      </w:r>
-    </w:p>
-    <w:p>
-      <w:pPr>
-        <w:pStyle w:val="ListParagraph"/>
-        <w:numPr>
-          <w:ilvl w:val="0"/>
-          <w:numId w:val="2"/>
-        </w:numPr>
-      </w:pPr>
-      <w:r>
-        <w:t>Tertiary sector jobs; Financial</w:t>
-      </w:r>
-      <w:r>
-        <w:t xml:space="preserve"> (4% of people)</w:t>
-      </w:r>
-    </w:p>
-    <w:p>
-      <w:pPr>
-        <w:pStyle w:val="ListParagraph"/>
-        <w:numPr>
-          <w:ilvl w:val="0"/>
-          <w:numId w:val="2"/>
-        </w:numPr>
-      </w:pPr>
-      <w:r>
-        <w:t>Tertiary sector jobs; IT</w:t>
-      </w:r>
-      <w:r>
-        <w:t xml:space="preserve"> (4% of people)</w:t>
-      </w:r>
-    </w:p>
-    <w:p>
-      <w:pPr>
-        <w:pStyle w:val="ListParagraph"/>
-        <w:numPr>
-          <w:ilvl w:val="0"/>
-          <w:numId w:val="2"/>
-        </w:numPr>
-      </w:pPr>
-      <w:proofErr w:type="spellStart"/>
-      <w:r>
-        <w:t>Quartary</w:t>
-      </w:r>
-      <w:proofErr w:type="spellEnd"/>
-      <w:r>
-        <w:t xml:space="preserve"> sector jobs; Non-Profit</w:t>
-      </w:r>
-      <w:r>
-        <w:t xml:space="preserve"> (34% of people)</w:t>
-      </w:r>
-    </w:p>
-    <w:p>
-      <w:pPr>
-        <w:pStyle w:val="ListParagraph"/>
-        <w:numPr>
-          <w:ilvl w:val="0"/>
-          <w:numId w:val="2"/>
-        </w:numPr>
-      </w:pPr>
-      <w:r>
-        <w:t>Jobless</w:t>
-      </w:r>
-      <w:r>
-        <w:t xml:space="preserve"> (8% of people)</w:t>
-      </w:r>
-    </w:p>
-    <w:p>
-      <w:r>
-        <w:t>Each tick the child grows a year older. Between the ages of 16 and 23 the child will move out of its parents’ home and move to the city that is most attractive for him/her. This will spawn a new household in the model.</w:t>
-      </w:r>
-    </w:p>
-    <w:p>
-      <w:r>
-        <w:t>Between the ages of 23 and 30 adults will then find partners that live in the same location. When a couple is found, the households are merged into one household and they stay in the same location.</w:t>
-      </w:r>
-    </w:p>
-    <w:p>
-      <w:r>
-        <w:t xml:space="preserve">The couple then has a change to reproduce each year equal to 1 in 7. In order for a couple to reproduce they both have </w:t>
-      </w:r>
-      <w:r>
-        <w:t xml:space="preserve">to be younger than 40. When a child is born, this child is added to the household and that child’s life stage progress starts at the beginning of the flowchart. </w:t>
-      </w:r>
-    </w:p>
-    <w:p>
-      <w:r>
-        <w:lastRenderedPageBreak/>
-        <w:t xml:space="preserve">Adults retire when they are 65 years old. They then become more interested in moving to the countryside, thereby mimicking the moving behaviour of the elderly who move out of the cities. Adults die between the age of 60 and 100. This is coded using a normal distribution with u = 80 and s = 6. When the last member of a household dies, the household is removed from the system. </w:t>
-      </w:r>
-    </w:p>
-    <w:p>
-      <w:pPr>
-        <w:pStyle w:val="Heading2"/>
-      </w:pPr>
-      <w:r>
-        <w:t>Moving</w:t>
-      </w:r>
-    </w:p>
-    <w:p>
-      <w:r>
-        <w:rPr>
-          <w:noProof/>
-          <w:lang w:val="en-US"/>
-        </w:rPr>
-        <w:drawing>
-          <wp:anchor distT="0" distB="0" distL="114300" distR="114300" simplePos="0" relativeHeight="251660288" behindDoc="1" locked="0" layoutInCell="1" allowOverlap="1" wp14:anchorId="7BAEA0E0" wp14:editId="755E9FF8">
-            <wp:simplePos x="0" y="0"/>
-            <wp:positionH relativeFrom="margin">
-              <wp:align>center</wp:align>
-            </wp:positionH>
-            <wp:positionV relativeFrom="paragraph">
-              <wp:posOffset>1002665</wp:posOffset>
-            </wp:positionV>
-            <wp:extent cx="5358765" cy="2336800"/>
-            <wp:effectExtent l="0" t="0" r="0" b="6350"/>
-            <wp:wrapTight wrapText="bothSides">
-              <wp:wrapPolygon edited="0">
-                <wp:start x="0" y="0"/>
-                <wp:lineTo x="0" y="21483"/>
-                <wp:lineTo x="21500" y="21483"/>
-                <wp:lineTo x="21500" y="0"/>
-                <wp:lineTo x="0" y="0"/>
-              </wp:wrapPolygon>
-            </wp:wrapTight>
-            <wp:docPr id="3" name="Picture 3"/>
-            <wp:cNvGraphicFramePr>
-              <a:graphicFrameLocks xmlns:a="http://schemas.openxmlformats.org/drawingml/2006/main" noChangeAspect="1"/>
-            </wp:cNvGraphicFramePr>
-            <a:graphic xmlns:a="http://schemas.openxmlformats.org/drawingml/2006/main">
-              <a:graphicData uri="http://schemas.openxmlformats.org/drawingml/2006/picture">
-                <pic:pic xmlns:pic="http://schemas.openxmlformats.org/drawingml/2006/picture">
-                  <pic:nvPicPr>
-                    <pic:cNvPr id="0" name="Flowchart Moving.png"/>
-                    <pic:cNvPicPr/>
-                  </pic:nvPicPr>
-                  <pic:blipFill>
-                    <a:blip r:embed="rId7">
-                      <a:extLst>
-                        <a:ext uri="{28A0092B-C50C-407E-A947-70E740481C1C}">
-                          <a14:useLocalDpi xmlns:a14="http://schemas.microsoft.com/office/drawing/2010/main" val="0"/>
-                        </a:ext>
-                      </a:extLst>
-                    </a:blip>
-                    <a:stretch>
-                      <a:fillRect/>
-                    </a:stretch>
-                  </pic:blipFill>
-                  <pic:spPr>
-                    <a:xfrm>
-                      <a:off x="0" y="0"/>
-                      <a:ext cx="5358572" cy="2336771"/>
-                    </a:xfrm>
-                    <a:prstGeom prst="rect">
-                      <a:avLst/>
-                    </a:prstGeom>
-                  </pic:spPr>
-                </pic:pic>
-              </a:graphicData>
-            </a:graphic>
-            <wp14:sizeRelH relativeFrom="page">
-              <wp14:pctWidth>0</wp14:pctWidth>
-            </wp14:sizeRelH>
-            <wp14:sizeRelV relativeFrom="page">
-              <wp14:pctHeight>0</wp14:pctHeight>
-            </wp14:sizeRelV>
-          </wp:anchor>
-        </w:drawing>
-      </w:r>
-      <w:r>
-        <w:t>Each household has a resistance to move and a willingness to move which is actually the attractiveness of a city for each household. When the attractiveness of one or a number of cities is higher than the household’s resistance to move, the household will move randomly to one of the cities which attractiveness exceeds their resistance to move. Figure X shows the factors that influence the resistance to move and the attractiveness of a city.</w:t>
-      </w:r>
-    </w:p>
-    <w:p>
-      <w:pPr>
-        <w:pStyle w:val="Heading3"/>
-      </w:pPr>
-      <w:r>
-        <w:rPr>
-          <w:noProof/>
-        </w:rPr>
         <mc:AlternateContent>
           <mc:Choice Requires="wps">
             <w:drawing>
-              <wp:anchor distT="0" distB="0" distL="114300" distR="114300" simplePos="0" relativeHeight="251668480" behindDoc="0" locked="0" layoutInCell="1" allowOverlap="1" wp14:anchorId="36776C4A" wp14:editId="1E822B86">
+              <wp:anchor distT="0" distB="0" distL="114300" distR="114300" simplePos="0" relativeHeight="251668480" behindDoc="0" locked="0" layoutInCell="1" allowOverlap="1" wp14:anchorId="6CF68172" wp14:editId="47D0DF96">
                 <wp:simplePos x="0" y="0"/>
                 <wp:positionH relativeFrom="column">
                   <wp:posOffset>127000</wp:posOffset>
                 </wp:positionH>
                 <wp:positionV relativeFrom="paragraph">
-                  <wp:posOffset>53975</wp:posOffset>
+                  <wp:posOffset>3220720</wp:posOffset>
                 </wp:positionV>
-                <wp:extent cx="5677535" cy="169545"/>
+                <wp:extent cx="2540635" cy="169545"/>
                 <wp:effectExtent l="0" t="0" r="0" b="1905"/>
                 <wp:wrapTight wrapText="bothSides">
                   <wp:wrapPolygon edited="0">
                     <wp:start x="0" y="0"/>
                     <wp:lineTo x="0" y="19416"/>
-                    <wp:lineTo x="21525" y="19416"/>
-                    <wp:lineTo x="21525" y="0"/>
+                    <wp:lineTo x="21379" y="19416"/>
+                    <wp:lineTo x="21379" y="0"/>
                     <wp:lineTo x="0" y="0"/>
                   </wp:wrapPolygon>
                 </wp:wrapTight>
@@ -556,7 +516,7 @@
                       <wps:spPr>
                         <a:xfrm>
                           <a:off x="0" y="0"/>
-                          <a:ext cx="5677535" cy="169545"/>
+                          <a:ext cx="2540635" cy="169545"/>
                         </a:xfrm>
                         <a:prstGeom prst="rect">
                           <a:avLst/>
@@ -614,6 +574,9 @@
                     </wps:wsp>
                   </a:graphicData>
                 </a:graphic>
+                <wp14:sizeRelH relativeFrom="margin">
+                  <wp14:pctWidth>0</wp14:pctWidth>
+                </wp14:sizeRelH>
                 <wp14:sizeRelV relativeFrom="margin">
                   <wp14:pctHeight>0</wp14:pctHeight>
                 </wp14:sizeRelV>
@@ -622,7 +585,7 @@
           </mc:Choice>
           <mc:Fallback>
             <w:pict>
-              <v:shape id="Text Box 9" o:spid="_x0000_s1027" type="#_x0000_t202" style="position:absolute;left:0;text-align:left;margin-left:10pt;margin-top:4.25pt;width:447.05pt;height:13.35pt;z-index:251668480;visibility:visible;mso-wrap-style:square;mso-height-percent:0;mso-wrap-distance-left:9pt;mso-wrap-distance-top:0;mso-wrap-distance-right:9pt;mso-wrap-distance-bottom:0;mso-position-horizontal:absolute;mso-position-horizontal-relative:text;mso-position-vertical:absolute;mso-position-vertical-relative:text;mso-height-percent:0;mso-height-relative:margin;v-text-anchor:top" o:gfxdata="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" stroked="f">
+              <v:shape id="Text Box 9" o:spid="_x0000_s1027" type="#_x0000_t202" style="position:absolute;left:0;text-align:left;margin-left:10pt;margin-top:253.6pt;width:200.05pt;height:13.35pt;z-index:251668480;visibility:visible;mso-wrap-style:square;mso-width-percent:0;mso-height-percent:0;mso-wrap-distance-left:9pt;mso-wrap-distance-top:0;mso-wrap-distance-right:9pt;mso-wrap-distance-bottom:0;mso-position-horizontal:absolute;mso-position-horizontal-relative:text;mso-position-vertical:absolute;mso-position-vertical-relative:text;mso-width-percent:0;mso-height-percent:0;mso-width-relative:margin;mso-height-relative:margin;v-text-anchor:top" o:gfxdata="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" stroked="f">
                 <v:textbox inset="0,0,0,0">
                   <w:txbxContent>
                     <w:p>
@@ -666,82 +629,63 @@
         </mc:AlternateContent>
       </w:r>
       <w:r>
-        <w:t>Resistance to move</w:t>
-      </w:r>
-    </w:p>
-    <w:p>
-      <w:r>
-        <w:t>As you can see in figure 2</w:t>
-      </w:r>
-      <w:r>
-        <w:t xml:space="preserve">, the resistance to move </w:t>
-      </w:r>
-      <w:r>
-        <w:t>is influenced by three factors:</w:t>
-      </w:r>
-    </w:p>
-    <w:p>
-      <w:pPr>
-        <w:pStyle w:val="ListParagraph"/>
-        <w:numPr>
-          <w:ilvl w:val="0"/>
-          <w:numId w:val="1"/>
-        </w:numPr>
-      </w:pPr>
-      <w:r>
-        <w:t>Number of children in a household</w:t>
-      </w:r>
-    </w:p>
-    <w:p>
-      <w:pPr>
-        <w:pStyle w:val="ListParagraph"/>
-        <w:numPr>
-          <w:ilvl w:val="0"/>
-          <w:numId w:val="1"/>
-        </w:numPr>
-      </w:pPr>
-      <w:r>
-        <w:t>Time since moving</w:t>
-      </w:r>
-    </w:p>
-    <w:p>
-      <w:pPr>
-        <w:pStyle w:val="ListParagraph"/>
-        <w:numPr>
-          <w:ilvl w:val="0"/>
-          <w:numId w:val="1"/>
-        </w:numPr>
-      </w:pPr>
-      <w:r>
         <w:rPr>
           <w:noProof/>
           <w:lang w:val="en-US"/>
         </w:rPr>
         <w:drawing>
-          <wp:anchor distT="0" distB="0" distL="114300" distR="114300" simplePos="0" relativeHeight="251661312" behindDoc="1" locked="0" layoutInCell="1" allowOverlap="1" wp14:anchorId="21D55E7E" wp14:editId="1196C67E">
+          <wp:anchor distT="0" distB="0" distL="114300" distR="114300" simplePos="0" relativeHeight="251660288" behindDoc="1" locked="0" layoutInCell="1" allowOverlap="1" wp14:anchorId="69F268C1" wp14:editId="13A99CF1">
             <wp:simplePos x="0" y="0"/>
-            <wp:positionH relativeFrom="column">
-              <wp:posOffset>2752725</wp:posOffset>
+            <wp:positionH relativeFrom="margin">
+              <wp:align>center</wp:align>
             </wp:positionH>
             <wp:positionV relativeFrom="paragraph">
-              <wp:posOffset>259080</wp:posOffset>
+              <wp:posOffset>1002665</wp:posOffset>
             </wp:positionV>
-            <wp:extent cx="3827145" cy="1988185"/>
-            <wp:effectExtent l="0" t="0" r="20955" b="12065"/>
+            <wp:extent cx="5358765" cy="2336800"/>
+            <wp:effectExtent l="0" t="0" r="0" b="6350"/>
             <wp:wrapTight wrapText="bothSides">
               <wp:wrapPolygon edited="0">
                 <wp:start x="0" y="0"/>
-                <wp:lineTo x="0" y="21524"/>
-                <wp:lineTo x="21611" y="21524"/>
-                <wp:lineTo x="21611" y="0"/>
+                <wp:lineTo x="0" y="21483"/>
+                <wp:lineTo x="21500" y="21483"/>
+                <wp:lineTo x="21500" y="0"/>
                 <wp:lineTo x="0" y="0"/>
               </wp:wrapPolygon>
             </wp:wrapTight>
-            <wp:docPr id="1" name="Chart 1"/>
-            <wp:cNvGraphicFramePr/>
+            <wp:docPr id="3" name="Picture 3"/>
+            <wp:cNvGraphicFramePr>
+              <a:graphicFrameLocks xmlns:a="http://schemas.openxmlformats.org/drawingml/2006/main" noChangeAspect="1"/>
+            </wp:cNvGraphicFramePr>
             <a:graphic xmlns:a="http://schemas.openxmlformats.org/drawingml/2006/main">
-              <a:graphicData uri="http://schemas.openxmlformats.org/drawingml/2006/chart">
-                <c:chart xmlns:c="http://schemas.openxmlformats.org/drawingml/2006/chart" xmlns:r="http://schemas.openxmlformats.org/officeDocument/2006/relationships" r:id="rId8"/>
+              <a:graphicData uri="http://schemas.openxmlformats.org/drawingml/2006/picture">
+                <pic:pic xmlns:pic="http://schemas.openxmlformats.org/drawingml/2006/picture">
+                  <pic:nvPicPr>
+                    <pic:cNvPr id="0" name="Flowchart Moving.png"/>
+                    <pic:cNvPicPr/>
+                  </pic:nvPicPr>
+                  <pic:blipFill>
+                    <a:blip r:embed="rId8">
+                      <a:extLst>
+                        <a:ext uri="{28A0092B-C50C-407E-A947-70E740481C1C}">
+                          <a14:useLocalDpi xmlns:a14="http://schemas.microsoft.com/office/drawing/2010/main" val="0"/>
+                        </a:ext>
+                      </a:extLst>
+                    </a:blip>
+                    <a:stretch>
+                      <a:fillRect/>
+                    </a:stretch>
+                  </pic:blipFill>
+                  <pic:spPr>
+                    <a:xfrm>
+                      <a:off x="0" y="0"/>
+                      <a:ext cx="5358572" cy="2336771"/>
+                    </a:xfrm>
+                    <a:prstGeom prst="rect">
+                      <a:avLst/>
+                    </a:prstGeom>
+                  </pic:spPr>
+                </pic:pic>
               </a:graphicData>
             </a:graphic>
             <wp14:sizeRelH relativeFrom="page">
@@ -754,6 +698,69 @@
         </w:drawing>
       </w:r>
       <w:r>
+        <w:t xml:space="preserve">Each household has a resistance to move and a willingness to move which is actually the attractiveness of a city for each household. When the attractiveness of one or a number of cities is higher than the household’s resistance to move, the household will move randomly to one of the cities which attractiveness exceeds their resistance to </w:t>
+      </w:r>
+      <w:r>
+        <w:t>move. Figure 2</w:t>
+      </w:r>
+      <w:r>
+        <w:t xml:space="preserve"> shows the factors that influence the resistance to move and the attractiveness of a city.</w:t>
+      </w:r>
+    </w:p>
+    <w:p/>
+    <w:p>
+      <w:pPr>
+        <w:pStyle w:val="Heading3"/>
+      </w:pPr>
+      <w:r>
+        <w:br/>
+        <w:t>Resistance to move</w:t>
+      </w:r>
+    </w:p>
+    <w:p>
+      <w:r>
+        <w:t>As you can see in figure 2</w:t>
+      </w:r>
+      <w:r>
+        <w:t xml:space="preserve">, the resistance to move </w:t>
+      </w:r>
+      <w:r>
+        <w:t>is influenced by three factors:</w:t>
+      </w:r>
+    </w:p>
+    <w:p>
+      <w:pPr>
+        <w:pStyle w:val="ListParagraph"/>
+        <w:numPr>
+          <w:ilvl w:val="0"/>
+          <w:numId w:val="1"/>
+        </w:numPr>
+      </w:pPr>
+      <w:r>
+        <w:t>Number of children in a household</w:t>
+      </w:r>
+    </w:p>
+    <w:p>
+      <w:pPr>
+        <w:pStyle w:val="ListParagraph"/>
+        <w:numPr>
+          <w:ilvl w:val="0"/>
+          <w:numId w:val="1"/>
+        </w:numPr>
+      </w:pPr>
+      <w:r>
+        <w:t>Time since moving</w:t>
+      </w:r>
+    </w:p>
+    <w:p>
+      <w:pPr>
+        <w:pStyle w:val="ListParagraph"/>
+        <w:numPr>
+          <w:ilvl w:val="0"/>
+          <w:numId w:val="1"/>
+        </w:numPr>
+      </w:pPr>
+      <w:r>
         <w:t>Age of adult household members</w:t>
       </w:r>
     </w:p>
@@ -761,26 +768,28 @@
       <w:r>
         <w:rPr>
           <w:noProof/>
+          <w:lang w:val="en-US"/>
         </w:rPr>
+        <w:lastRenderedPageBreak/>
         <mc:AlternateContent>
           <mc:Choice Requires="wps">
             <w:drawing>
-              <wp:anchor distT="0" distB="0" distL="114300" distR="114300" simplePos="0" relativeHeight="251670528" behindDoc="0" locked="0" layoutInCell="1" allowOverlap="1" wp14:anchorId="112D5914" wp14:editId="13BF02A6">
+              <wp:anchor distT="0" distB="0" distL="114300" distR="114300" simplePos="0" relativeHeight="251670528" behindDoc="0" locked="0" layoutInCell="1" allowOverlap="1" wp14:anchorId="407EB942" wp14:editId="5895F8E2">
                 <wp:simplePos x="0" y="0"/>
                 <wp:positionH relativeFrom="column">
-                  <wp:posOffset>2753360</wp:posOffset>
+                  <wp:posOffset>3082925</wp:posOffset>
                 </wp:positionH>
                 <wp:positionV relativeFrom="paragraph">
-                  <wp:posOffset>1977390</wp:posOffset>
+                  <wp:posOffset>2178685</wp:posOffset>
                 </wp:positionV>
-                <wp:extent cx="3827145" cy="318770"/>
+                <wp:extent cx="3274695" cy="318770"/>
                 <wp:effectExtent l="0" t="0" r="1905" b="5080"/>
                 <wp:wrapTight wrapText="bothSides">
                   <wp:wrapPolygon edited="0">
                     <wp:start x="0" y="0"/>
                     <wp:lineTo x="0" y="20653"/>
-                    <wp:lineTo x="21503" y="20653"/>
-                    <wp:lineTo x="21503" y="0"/>
+                    <wp:lineTo x="21487" y="20653"/>
+                    <wp:lineTo x="21487" y="0"/>
                     <wp:lineTo x="0" y="0"/>
                   </wp:wrapPolygon>
                 </wp:wrapTight>
@@ -793,7 +802,7 @@
                       <wps:spPr>
                         <a:xfrm>
                           <a:off x="0" y="0"/>
-                          <a:ext cx="3827145" cy="318770"/>
+                          <a:ext cx="3274695" cy="318770"/>
                         </a:xfrm>
                         <a:prstGeom prst="rect">
                           <a:avLst/>
@@ -851,6 +860,9 @@
                     </wps:wsp>
                   </a:graphicData>
                 </a:graphic>
+                <wp14:sizeRelH relativeFrom="margin">
+                  <wp14:pctWidth>0</wp14:pctWidth>
+                </wp14:sizeRelH>
                 <wp14:sizeRelV relativeFrom="margin">
                   <wp14:pctHeight>0</wp14:pctHeight>
                 </wp14:sizeRelV>
@@ -859,7 +871,7 @@
           </mc:Choice>
           <mc:Fallback>
             <w:pict>
-              <v:shape id="Text Box 10" o:spid="_x0000_s1028" type="#_x0000_t202" style="position:absolute;left:0;text-align:left;margin-left:216.8pt;margin-top:155.7pt;width:301.35pt;height:25.1pt;z-index:251670528;visibility:visible;mso-wrap-style:square;mso-height-percent:0;mso-wrap-distance-left:9pt;mso-wrap-distance-top:0;mso-wrap-distance-right:9pt;mso-wrap-distance-bottom:0;mso-position-horizontal:absolute;mso-position-horizontal-relative:text;mso-position-vertical:absolute;mso-position-vertical-relative:text;mso-height-percent:0;mso-height-relative:margin;v-text-anchor:top" o:gfxdata="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" stroked="f">
+              <v:shape id="Text Box 10" o:spid="_x0000_s1028" type="#_x0000_t202" style="position:absolute;left:0;text-align:left;margin-left:242.75pt;margin-top:171.55pt;width:257.85pt;height:25.1pt;z-index:251670528;visibility:visible;mso-wrap-style:square;mso-width-percent:0;mso-height-percent:0;mso-wrap-distance-left:9pt;mso-wrap-distance-top:0;mso-wrap-distance-right:9pt;mso-wrap-distance-bottom:0;mso-position-horizontal:absolute;mso-position-horizontal-relative:text;mso-position-vertical:absolute;mso-position-vertical-relative:text;mso-width-percent:0;mso-height-percent:0;mso-width-relative:margin;mso-height-relative:margin;v-text-anchor:top" o:gfxdata="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" stroked="f">
                 <v:textbox inset="0,0,0,0">
                   <w:txbxContent>
                     <w:p>
@@ -903,6 +915,47 @@
         </mc:AlternateContent>
       </w:r>
       <w:r>
+        <w:rPr>
+          <w:noProof/>
+          <w:lang w:val="en-US"/>
+        </w:rPr>
+        <w:drawing>
+          <wp:anchor distT="0" distB="0" distL="114300" distR="114300" simplePos="0" relativeHeight="251661312" behindDoc="1" locked="0" layoutInCell="1" allowOverlap="1" wp14:anchorId="7713BB51" wp14:editId="4B0601C5">
+            <wp:simplePos x="0" y="0"/>
+            <wp:positionH relativeFrom="column">
+              <wp:posOffset>2528570</wp:posOffset>
+            </wp:positionH>
+            <wp:positionV relativeFrom="paragraph">
+              <wp:posOffset>134620</wp:posOffset>
+            </wp:positionV>
+            <wp:extent cx="3827145" cy="1988185"/>
+            <wp:effectExtent l="0" t="0" r="20955" b="12065"/>
+            <wp:wrapTight wrapText="bothSides">
+              <wp:wrapPolygon edited="0">
+                <wp:start x="0" y="0"/>
+                <wp:lineTo x="0" y="21524"/>
+                <wp:lineTo x="21611" y="21524"/>
+                <wp:lineTo x="21611" y="0"/>
+                <wp:lineTo x="0" y="0"/>
+              </wp:wrapPolygon>
+            </wp:wrapTight>
+            <wp:docPr id="1" name="Chart 1"/>
+            <wp:cNvGraphicFramePr/>
+            <a:graphic xmlns:a="http://schemas.openxmlformats.org/drawingml/2006/main">
+              <a:graphicData uri="http://schemas.openxmlformats.org/drawingml/2006/chart">
+                <c:chart xmlns:c="http://schemas.openxmlformats.org/drawingml/2006/chart" xmlns:r="http://schemas.openxmlformats.org/officeDocument/2006/relationships" r:id="rId9"/>
+              </a:graphicData>
+            </a:graphic>
+            <wp14:sizeRelH relativeFrom="page">
+              <wp14:pctWidth>0</wp14:pctWidth>
+            </wp14:sizeRelH>
+            <wp14:sizeRelV relativeFrom="page">
+              <wp14:pctHeight>0</wp14:pctHeight>
+            </wp14:sizeRelV>
+          </wp:anchor>
+        </w:drawing>
+      </w:r>
+      <w:r>
         <w:t xml:space="preserve">The effects of these factors are summarized in a graph which is shown in figure </w:t>
       </w:r>
       <w:r>
@@ -926,7 +979,6 @@
         <w:pStyle w:val="Heading3"/>
       </w:pPr>
       <w:r>
-        <w:lastRenderedPageBreak/>
         <w:t>Attractiveness of a city</w:t>
       </w:r>
     </w:p>
@@ -938,16 +990,33 @@
         <w:t xml:space="preserve">The attractiveness of a city also takes on values between 0 and 1. </w:t>
       </w:r>
       <w:r>
-        <w:t xml:space="preserve">We assume that people </w:t>
-      </w:r>
-      <w:r>
-        <w:t xml:space="preserve">prefer to stay at their current location when a more attractive city is very close by their current location. We also assume that people </w:t>
-      </w:r>
-      <w:r>
-        <w:t xml:space="preserve">do not move to cities that are very far from their current location. </w:t>
-      </w:r>
-      <w:r>
-        <w:t xml:space="preserve">This translates into lower city attractiveness for cities that are close by or very far away from a household’s current location. </w:t>
+        <w:t>We assume that people prefer to stay at their current location when a more attractive city is very close by their current location. We also assume that people do not move to cities that are very far from their current location. This translates into lower</w:t>
+      </w:r>
+      <w:r>
+        <w:t xml:space="preserve"> (-0.1)</w:t>
+      </w:r>
+      <w:r>
+        <w:t xml:space="preserve"> city attractiveness for cities that are close by </w:t>
+      </w:r>
+      <w:r>
+        <w:t xml:space="preserve">(&lt;100 </w:t>
+      </w:r>
+      <w:proofErr w:type="spellStart"/>
+      <w:r>
+        <w:t>pacthes</w:t>
+      </w:r>
+      <w:proofErr w:type="spellEnd"/>
+      <w:r>
+        <w:t xml:space="preserve">) </w:t>
+      </w:r>
+      <w:r>
+        <w:t>or very far away from a household’s current location</w:t>
+      </w:r>
+      <w:r>
+        <w:t xml:space="preserve"> (&gt;250 patches)</w:t>
+      </w:r>
+      <w:r>
+        <w:t xml:space="preserve">. </w:t>
       </w:r>
     </w:p>
     <w:p>
@@ -960,12 +1029,7 @@
     </w:p>
     <w:p>
       <w:r>
-        <w:t>Cities are more attractive to manufacturing and ag</w:t>
-      </w:r>
-      <w:bookmarkStart w:id="0" w:name="_GoBack"/>
-      <w:bookmarkEnd w:id="0"/>
-      <w:r>
-        <w:t>riculture jobs if they are relatively small cities. The size of cities in this case is used as a proxy for land prices, which greatly influence the profitability for these types of jobs.</w:t>
+        <w:t>Cities are more attractive to manufacturing and agriculture jobs if they are relatively small cities. The size of cities in this case is used as a proxy for land prices, which greatly influence the profitability for these types of jobs.</w:t>
       </w:r>
     </w:p>
     <w:p>
@@ -1023,76 +1087,16 @@
       <w:r>
         <w:t xml:space="preserve"> the countryside is not very attractive, but for primary and secondary jobs the countryside is very attractive.</w:t>
       </w:r>
-    </w:p>
-    <w:p>
-      <w:pPr>
-        <w:pStyle w:val="Heading1"/>
-      </w:pPr>
-      <w:r>
-        <w:t>Model output</w:t>
-      </w:r>
-    </w:p>
-    <w:p>
-      <w:r>
-        <w:t xml:space="preserve">The interface of the model shows the map of the Netherlands with the location of the different cities and of all the agents. They are either clustered in cities or spread in the countryside. </w:t>
-      </w:r>
-    </w:p>
-    <w:p>
-      <w:r>
-        <w:t>Next to the map there is a graph which shows the following variables over time:</w:t>
-      </w:r>
-    </w:p>
-    <w:p>
-      <w:pPr>
-        <w:pStyle w:val="ListParagraph"/>
-        <w:numPr>
-          <w:ilvl w:val="0"/>
-          <w:numId w:val="1"/>
-        </w:numPr>
-      </w:pPr>
-      <w:r>
-        <w:t>Total number of households</w:t>
-      </w:r>
-    </w:p>
-    <w:p>
-      <w:pPr>
-        <w:pStyle w:val="ListParagraph"/>
-        <w:numPr>
-          <w:ilvl w:val="0"/>
-          <w:numId w:val="1"/>
-        </w:numPr>
-      </w:pPr>
-      <w:r>
-        <w:t>Number of households in cities</w:t>
-      </w:r>
-    </w:p>
-    <w:p>
-      <w:pPr>
-        <w:pStyle w:val="ListParagraph"/>
-        <w:numPr>
-          <w:ilvl w:val="0"/>
-          <w:numId w:val="1"/>
-        </w:numPr>
-      </w:pPr>
-      <w:r>
-        <w:t>Number of households in the countryside</w:t>
-      </w:r>
-    </w:p>
-    <w:p>
-      <w:pPr>
-        <w:pStyle w:val="ListParagraph"/>
-        <w:numPr>
-          <w:ilvl w:val="0"/>
-          <w:numId w:val="1"/>
-        </w:numPr>
-      </w:pPr>
-      <w:r>
-        <w:t>Number of households in city 1, city 2, etcetera.</w:t>
-      </w:r>
-    </w:p>
-    <w:p>
-      <w:r>
-        <w:t>Appendix B shows all the variables which can be changed in the interface of the model to test different scenarios.</w:t>
+      <w:r>
+        <w:t xml:space="preserve"> </w:t>
+      </w:r>
+      <w:proofErr w:type="gramStart"/>
+      <w:r>
+        <w:t>This results</w:t>
+      </w:r>
+      <w:proofErr w:type="gramEnd"/>
+      <w:r>
+        <w:t xml:space="preserve"> in the following values from job type 1 to 7: 0.55; 0.55; 0.50; 0.45; 0.45; 0.5; 0.5.</w:t>
       </w:r>
     </w:p>
     <w:p>
@@ -1106,6 +1110,19 @@
     </w:p>
     <w:p>
       <w:r>
+        <w:t>This appendix shows under which circumstances certain jobs are attractive. Different job types rely on different formulas to calculate the attractiveness of a city for this job type, which results in different ranges in x-axis. Why they differ will be explained for each job type.</w:t>
+      </w:r>
+    </w:p>
+    <w:p>
+      <w:pPr>
+        <w:pStyle w:val="Heading2"/>
+      </w:pPr>
+      <w:r>
+        <w:t>Primary and secondary sector jobs</w:t>
+      </w:r>
+    </w:p>
+    <w:p>
+      <w:r>
         <w:t xml:space="preserve">Job 1 and 2 are primary and secondary sector jobs, which attractiveness for a city is determined by the fraction of households in a city. The graph showing the attractiveness of a city for that job type for different fractions is shown in figure </w:t>
       </w:r>
       <w:r>
@@ -1113,6 +1130,17 @@
       </w:r>
       <w:r>
         <w:t>. The y-axis is the city attractiveness for that job type and the x-axis is the fraction of households in that city. These jobs are coded in such a way that cities with low density are more attractive for these job types.</w:t>
+      </w:r>
+      <w:r>
+        <w:t xml:space="preserve"> </w:t>
+      </w:r>
+    </w:p>
+    <w:p>
+      <w:r>
+        <w:t xml:space="preserve">The x-axis ranges from 0 to 0.5 because </w:t>
+      </w:r>
+      <w:r>
+        <w:t>it depicts the fraction of households in city X from the total number of households in the country. In the base case of the model there are 5 cities, therefore if all households were distributed equally, each city would have this fraction be equal to 0.2 and a city with a fraction equal to 0.5 would be an extremely large city. Therefore a range from 0 to 0.5 takes into account all possibilities.</w:t>
       </w:r>
     </w:p>
     <w:p>
@@ -1133,7 +1161,7 @@
             <wp:cNvGraphicFramePr/>
             <a:graphic xmlns:a="http://schemas.openxmlformats.org/drawingml/2006/main">
               <a:graphicData uri="http://schemas.openxmlformats.org/drawingml/2006/chart">
-                <c:chart xmlns:c="http://schemas.openxmlformats.org/drawingml/2006/chart" xmlns:r="http://schemas.openxmlformats.org/officeDocument/2006/relationships" r:id="rId9"/>
+                <c:chart xmlns:c="http://schemas.openxmlformats.org/drawingml/2006/chart" xmlns:r="http://schemas.openxmlformats.org/officeDocument/2006/relationships" r:id="rId10"/>
               </a:graphicData>
             </a:graphic>
           </wp:inline>
@@ -1173,21 +1201,81 @@
     </w:p>
     <w:p>
       <w:pPr>
+        <w:pStyle w:val="Heading2"/>
+      </w:pPr>
+      <w:r>
+        <w:t>Service and non-profit jobs</w:t>
+      </w:r>
+    </w:p>
+    <w:p>
+      <w:pPr>
         <w:jc w:val="left"/>
       </w:pPr>
+      <w:r>
+        <w:t xml:space="preserve">Job 3 and 6 are service and non-profit jobs, which attractiveness for a city is determined by the fraction people in service / non-profit. These jobs are coded in such a way that all cities need a certain percentage of people performing these jobs compared </w:t>
+      </w:r>
+      <w:r>
+        <w:t>to the total number of households in that city. The graphs in which these effects are taken i</w:t>
+      </w:r>
+      <w:r>
+        <w:t xml:space="preserve">nto account </w:t>
+      </w:r>
+      <w:proofErr w:type="gramStart"/>
+      <w:r>
+        <w:t>is</w:t>
+      </w:r>
+      <w:proofErr w:type="gramEnd"/>
+      <w:r>
+        <w:t xml:space="preserve"> shown in figure 5</w:t>
+      </w:r>
+      <w:r>
+        <w:t xml:space="preserve"> and </w:t>
+      </w:r>
+      <w:r>
+        <w:t>6</w:t>
+      </w:r>
+      <w:r>
+        <w:t xml:space="preserve"> respectively. The x-axis shows the fraction of people in service and the y-axis shows the city attractiveness for that job type.</w:t>
+      </w:r>
+    </w:p>
+    <w:p>
+      <w:pPr>
+        <w:jc w:val="left"/>
+      </w:pPr>
+      <w:r>
+        <w:t xml:space="preserve">The x-axis has a range from 0 to 1, which is different from the graph in figure 4, because the fraction used to make this graph is different. Here the fraction is not the number of households in city X compared to the total number of households, but the number of people in service or non-profit jobs compared to the total number of households in that city. When this fraction is 0, the attractiveness for this job should be very high as a percentage of the total households in that city </w:t>
+      </w:r>
+      <w:proofErr w:type="gramStart"/>
+      <w:r>
+        <w:t>is</w:t>
+      </w:r>
+      <w:proofErr w:type="gramEnd"/>
+      <w:r>
+        <w:t xml:space="preserve"> always required to be </w:t>
+      </w:r>
+      <w:r>
+        <w:lastRenderedPageBreak/>
+        <w:t>filled for this job. When this fraction is equal to 1, the city attractiveness for this job type should be equal to 0 so that no m</w:t>
+      </w:r>
+      <w:r>
+        <w:t>ore people take on such jobs tha</w:t>
+      </w:r>
+      <w:r>
+        <w:t xml:space="preserve">n is necessary. Therefore the range of the x-axis </w:t>
+      </w:r>
       <w:r>
         <w:rPr>
           <w:noProof/>
           <w:lang w:val="en-US"/>
         </w:rPr>
         <w:drawing>
-          <wp:anchor distT="0" distB="0" distL="114300" distR="114300" simplePos="0" relativeHeight="251664384" behindDoc="1" locked="0" layoutInCell="1" allowOverlap="1" wp14:anchorId="20A49AAF" wp14:editId="65CEF7C6">
+          <wp:anchor distT="0" distB="0" distL="114300" distR="114300" simplePos="0" relativeHeight="251664384" behindDoc="1" locked="0" layoutInCell="1" allowOverlap="1" wp14:anchorId="38D9B577" wp14:editId="13137937">
             <wp:simplePos x="0" y="0"/>
             <wp:positionH relativeFrom="column">
-              <wp:posOffset>-436245</wp:posOffset>
+              <wp:posOffset>9525</wp:posOffset>
             </wp:positionH>
             <wp:positionV relativeFrom="paragraph">
-              <wp:posOffset>1109980</wp:posOffset>
+              <wp:posOffset>668655</wp:posOffset>
             </wp:positionV>
             <wp:extent cx="3253105" cy="2190115"/>
             <wp:effectExtent l="0" t="0" r="23495" b="19685"/>
@@ -1204,7 +1292,7 @@
             <wp:cNvGraphicFramePr/>
             <a:graphic xmlns:a="http://schemas.openxmlformats.org/drawingml/2006/main">
               <a:graphicData uri="http://schemas.openxmlformats.org/drawingml/2006/chart">
-                <c:chart xmlns:c="http://schemas.openxmlformats.org/drawingml/2006/chart" xmlns:r="http://schemas.openxmlformats.org/officeDocument/2006/relationships" r:id="rId10"/>
+                <c:chart xmlns:c="http://schemas.openxmlformats.org/drawingml/2006/chart" xmlns:r="http://schemas.openxmlformats.org/officeDocument/2006/relationships" r:id="rId11"/>
               </a:graphicData>
             </a:graphic>
             <wp14:sizeRelH relativeFrom="page">
@@ -1217,194 +1305,69 @@
         </w:drawing>
       </w:r>
       <w:r>
-        <w:t xml:space="preserve">Job 3 and 6 are service and non-profit jobs, which attractiveness for a city is determined by the fraction people in service / non-profit. These jobs are coded in such a way that all cities need a certain percentage of people performing these jobs compared </w:t>
-      </w:r>
-      <w:r>
-        <w:t>to the total number of households in that city. The graphs in which these effects are taken i</w:t>
-      </w:r>
-      <w:r>
-        <w:t xml:space="preserve">nto account </w:t>
-      </w:r>
-      <w:proofErr w:type="gramStart"/>
-      <w:r>
-        <w:t>is</w:t>
-      </w:r>
-      <w:proofErr w:type="gramEnd"/>
-      <w:r>
-        <w:t xml:space="preserve"> shown in figure 5</w:t>
-      </w:r>
-      <w:r>
-        <w:t xml:space="preserve"> and </w:t>
-      </w:r>
-      <w:r>
-        <w:t>6</w:t>
-      </w:r>
-      <w:r>
-        <w:t xml:space="preserve"> respectively. The x-axis shows the fraction of people in service and the y-axis shows the city attractiveness for that job type.</w:t>
-      </w:r>
-    </w:p>
-    <w:p>
-      <w:pPr>
-        <w:pStyle w:val="NoSpacing"/>
-      </w:pPr>
-      <w:r>
         <w:rPr>
           <w:noProof/>
+          <w:lang w:val="en-US"/>
+        </w:rPr>
+        <w:drawing>
+          <wp:anchor distT="0" distB="0" distL="114300" distR="114300" simplePos="0" relativeHeight="251663360" behindDoc="1" locked="0" layoutInCell="1" allowOverlap="1" wp14:anchorId="3BB3F08A" wp14:editId="011FB7C5">
+            <wp:simplePos x="0" y="0"/>
+            <wp:positionH relativeFrom="column">
+              <wp:posOffset>3262630</wp:posOffset>
+            </wp:positionH>
+            <wp:positionV relativeFrom="paragraph">
+              <wp:posOffset>673735</wp:posOffset>
+            </wp:positionV>
+            <wp:extent cx="3359785" cy="2179320"/>
+            <wp:effectExtent l="0" t="0" r="12065" b="11430"/>
+            <wp:wrapTight wrapText="bothSides">
+              <wp:wrapPolygon edited="0">
+                <wp:start x="0" y="0"/>
+                <wp:lineTo x="0" y="21524"/>
+                <wp:lineTo x="21555" y="21524"/>
+                <wp:lineTo x="21555" y="0"/>
+                <wp:lineTo x="0" y="0"/>
+              </wp:wrapPolygon>
+            </wp:wrapTight>
+            <wp:docPr id="7" name="Chart 7"/>
+            <wp:cNvGraphicFramePr/>
+            <a:graphic xmlns:a="http://schemas.openxmlformats.org/drawingml/2006/main">
+              <a:graphicData uri="http://schemas.openxmlformats.org/drawingml/2006/chart">
+                <c:chart xmlns:c="http://schemas.openxmlformats.org/drawingml/2006/chart" xmlns:r="http://schemas.openxmlformats.org/officeDocument/2006/relationships" r:id="rId12"/>
+              </a:graphicData>
+            </a:graphic>
+            <wp14:sizeRelH relativeFrom="page">
+              <wp14:pctWidth>0</wp14:pctWidth>
+            </wp14:sizeRelH>
+            <wp14:sizeRelV relativeFrom="page">
+              <wp14:pctHeight>0</wp14:pctHeight>
+            </wp14:sizeRelV>
+          </wp:anchor>
+        </w:drawing>
+      </w:r>
+      <w:r>
+        <w:t xml:space="preserve">is from 0 to 1. </w:t>
+      </w:r>
+    </w:p>
+    <w:p>
+      <w:pPr>
+        <w:pStyle w:val="NoSpacing"/>
+      </w:pPr>
+      <w:r>
+        <w:rPr>
+          <w:noProof/>
+          <w:lang w:val="en-US"/>
         </w:rPr>
         <mc:AlternateContent>
           <mc:Choice Requires="wps">
             <w:drawing>
-              <wp:anchor distT="0" distB="0" distL="114300" distR="114300" simplePos="0" relativeHeight="251674624" behindDoc="0" locked="0" layoutInCell="1" allowOverlap="1" wp14:anchorId="7BC52AE8" wp14:editId="560BEEF4">
+              <wp:anchor distT="0" distB="0" distL="114300" distR="114300" simplePos="0" relativeHeight="251672576" behindDoc="0" locked="0" layoutInCell="1" allowOverlap="1" wp14:anchorId="2DDF95F0" wp14:editId="7587EFA0">
                 <wp:simplePos x="0" y="0"/>
                 <wp:positionH relativeFrom="column">
-                  <wp:posOffset>41275</wp:posOffset>
+                  <wp:posOffset>8890</wp:posOffset>
                 </wp:positionH>
                 <wp:positionV relativeFrom="paragraph">
-                  <wp:posOffset>2234565</wp:posOffset>
-                </wp:positionV>
-                <wp:extent cx="3359785" cy="147955"/>
-                <wp:effectExtent l="0" t="0" r="0" b="4445"/>
-                <wp:wrapTight wrapText="bothSides">
-                  <wp:wrapPolygon edited="0">
-                    <wp:start x="0" y="0"/>
-                    <wp:lineTo x="0" y="19468"/>
-                    <wp:lineTo x="21433" y="19468"/>
-                    <wp:lineTo x="21433" y="0"/>
-                    <wp:lineTo x="0" y="0"/>
-                  </wp:wrapPolygon>
-                </wp:wrapTight>
-                <wp:docPr id="12" name="Text Box 12"/>
-                <wp:cNvGraphicFramePr/>
-                <a:graphic xmlns:a="http://schemas.openxmlformats.org/drawingml/2006/main">
-                  <a:graphicData uri="http://schemas.microsoft.com/office/word/2010/wordprocessingShape">
-                    <wps:wsp>
-                      <wps:cNvSpPr txBox="1"/>
-                      <wps:spPr>
-                        <a:xfrm>
-                          <a:off x="0" y="0"/>
-                          <a:ext cx="3359785" cy="147955"/>
-                        </a:xfrm>
-                        <a:prstGeom prst="rect">
-                          <a:avLst/>
-                        </a:prstGeom>
-                        <a:solidFill>
-                          <a:prstClr val="white"/>
-                        </a:solidFill>
-                        <a:ln>
-                          <a:noFill/>
-                        </a:ln>
-                        <a:effectLst/>
-                      </wps:spPr>
-                      <wps:txbx>
-                        <w:txbxContent>
-                          <w:p>
-                            <w:pPr>
-                              <w:pStyle w:val="Caption"/>
-                              <w:rPr>
-                                <w:noProof/>
-                              </w:rPr>
-                            </w:pPr>
-                            <w:r>
-                              <w:t xml:space="preserve">Figure </w:t>
-                            </w:r>
-                            <w:r>
-                              <w:fldChar w:fldCharType="begin"/>
-                            </w:r>
-                            <w:r>
-                              <w:instrText xml:space="preserve"> SEQ Figure \* ARABIC </w:instrText>
-                            </w:r>
-                            <w:r>
-                              <w:fldChar w:fldCharType="separate"/>
-                            </w:r>
-                            <w:r>
-                              <w:rPr>
-                                <w:noProof/>
-                              </w:rPr>
-                              <w:t>5</w:t>
-                            </w:r>
-                            <w:r>
-                              <w:fldChar w:fldCharType="end"/>
-                            </w:r>
-                            <w:r>
-                              <w:t>: City attractiveness values for job type 6</w:t>
-                            </w:r>
-                          </w:p>
-                        </w:txbxContent>
-                      </wps:txbx>
-                      <wps:bodyPr rot="0" spcFirstLastPara="0" vertOverflow="overflow" horzOverflow="overflow" vert="horz" wrap="square" lIns="0" tIns="0" rIns="0" bIns="0" numCol="1" spcCol="0" rtlCol="0" fromWordArt="0" anchor="t" anchorCtr="0" forceAA="0" compatLnSpc="1">
-                        <a:prstTxWarp prst="textNoShape">
-                          <a:avLst/>
-                        </a:prstTxWarp>
-                        <a:noAutofit/>
-                      </wps:bodyPr>
-                    </wps:wsp>
-                  </a:graphicData>
-                </a:graphic>
-                <wp14:sizeRelV relativeFrom="margin">
-                  <wp14:pctHeight>0</wp14:pctHeight>
-                </wp14:sizeRelV>
-              </wp:anchor>
-            </w:drawing>
-          </mc:Choice>
-          <mc:Fallback>
-            <w:pict>
-              <v:shape id="Text Box 12" o:spid="_x0000_s1029" type="#_x0000_t202" style="position:absolute;left:0;text-align:left;margin-left:3.25pt;margin-top:175.95pt;width:264.55pt;height:11.65pt;z-index:251674624;visibility:visible;mso-wrap-style:square;mso-height-percent:0;mso-wrap-distance-left:9pt;mso-wrap-distance-top:0;mso-wrap-distance-right:9pt;mso-wrap-distance-bottom:0;mso-position-horizontal:absolute;mso-position-horizontal-relative:text;mso-position-vertical:absolute;mso-position-vertical-relative:text;mso-height-percent:0;mso-height-relative:margin;v-text-anchor:top" o:gfxdata="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" stroked="f">
-                <v:textbox inset="0,0,0,0">
-                  <w:txbxContent>
-                    <w:p>
-                      <w:pPr>
-                        <w:pStyle w:val="Caption"/>
-                        <w:rPr>
-                          <w:noProof/>
-                        </w:rPr>
-                      </w:pPr>
-                      <w:r>
-                        <w:t xml:space="preserve">Figure </w:t>
-                      </w:r>
-                      <w:r>
-                        <w:fldChar w:fldCharType="begin"/>
-                      </w:r>
-                      <w:r>
-                        <w:instrText xml:space="preserve"> SEQ Figure \* ARABIC </w:instrText>
-                      </w:r>
-                      <w:r>
-                        <w:fldChar w:fldCharType="separate"/>
-                      </w:r>
-                      <w:r>
-                        <w:rPr>
-                          <w:noProof/>
-                        </w:rPr>
-                        <w:t>5</w:t>
-                      </w:r>
-                      <w:r>
-                        <w:fldChar w:fldCharType="end"/>
-                      </w:r>
-                      <w:r>
-                        <w:t>: City attractiveness values for job type 6</w:t>
-                      </w:r>
-                    </w:p>
-                  </w:txbxContent>
-                </v:textbox>
-                <w10:wrap type="tight"/>
-              </v:shape>
-            </w:pict>
-          </mc:Fallback>
-        </mc:AlternateContent>
-      </w:r>
-      <w:r>
-        <w:rPr>
-          <w:noProof/>
-        </w:rPr>
-        <mc:AlternateContent>
-          <mc:Choice Requires="wps">
-            <w:drawing>
-              <wp:anchor distT="0" distB="0" distL="114300" distR="114300" simplePos="0" relativeHeight="251672576" behindDoc="0" locked="0" layoutInCell="1" allowOverlap="1" wp14:anchorId="268021D2" wp14:editId="1C9E30DC">
-                <wp:simplePos x="0" y="0"/>
-                <wp:positionH relativeFrom="column">
-                  <wp:posOffset>-3371850</wp:posOffset>
-                </wp:positionH>
-                <wp:positionV relativeFrom="paragraph">
-                  <wp:posOffset>2245360</wp:posOffset>
+                  <wp:posOffset>-15875</wp:posOffset>
                 </wp:positionV>
                 <wp:extent cx="3253105" cy="137795"/>
                 <wp:effectExtent l="0" t="0" r="4445" b="0"/>
@@ -1452,22 +1415,7 @@
                               <w:t xml:space="preserve">Figure </w:t>
                             </w:r>
                             <w:r>
-                              <w:fldChar w:fldCharType="begin"/>
-                            </w:r>
-                            <w:r>
-                              <w:instrText xml:space="preserve"> SEQ Figure \* ARABIC </w:instrText>
-                            </w:r>
-                            <w:r>
-                              <w:fldChar w:fldCharType="separate"/>
-                            </w:r>
-                            <w:r>
-                              <w:rPr>
-                                <w:noProof/>
-                              </w:rPr>
-                              <w:t>6</w:t>
-                            </w:r>
-                            <w:r>
-                              <w:fldChar w:fldCharType="end"/>
+                              <w:t>5</w:t>
                             </w:r>
                             <w:r>
                               <w:t>: City attractiveness values for job type 3</w:t>
@@ -1492,7 +1440,7 @@
           </mc:Choice>
           <mc:Fallback>
             <w:pict>
-              <v:shape id="Text Box 11" o:spid="_x0000_s1030" type="#_x0000_t202" style="position:absolute;left:0;text-align:left;margin-left:-265.5pt;margin-top:176.8pt;width:256.15pt;height:10.85pt;z-index:251672576;visibility:visible;mso-wrap-style:square;mso-height-percent:0;mso-wrap-distance-left:9pt;mso-wrap-distance-top:0;mso-wrap-distance-right:9pt;mso-wrap-distance-bottom:0;mso-position-horizontal:absolute;mso-position-horizontal-relative:text;mso-position-vertical:absolute;mso-position-vertical-relative:text;mso-height-percent:0;mso-height-relative:margin;v-text-anchor:top" o:gfxdata="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" stroked="f">
+              <v:shape id="Text Box 11" o:spid="_x0000_s1029" type="#_x0000_t202" style="position:absolute;left:0;text-align:left;margin-left:.7pt;margin-top:-1.25pt;width:256.15pt;height:10.85pt;z-index:251672576;visibility:visible;mso-wrap-style:square;mso-height-percent:0;mso-wrap-distance-left:9pt;mso-wrap-distance-top:0;mso-wrap-distance-right:9pt;mso-wrap-distance-bottom:0;mso-position-horizontal:absolute;mso-position-horizontal-relative:text;mso-position-vertical:absolute;mso-position-vertical-relative:text;mso-height-percent:0;mso-height-relative:margin;v-text-anchor:top" o:gfxdata="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" stroked="f">
                 <v:textbox inset="0,0,0,0">
                   <w:txbxContent>
                     <w:p>
@@ -1506,22 +1454,7 @@
                         <w:t xml:space="preserve">Figure </w:t>
                       </w:r>
                       <w:r>
-                        <w:fldChar w:fldCharType="begin"/>
-                      </w:r>
-                      <w:r>
-                        <w:instrText xml:space="preserve"> SEQ Figure \* ARABIC </w:instrText>
-                      </w:r>
-                      <w:r>
-                        <w:fldChar w:fldCharType="separate"/>
-                      </w:r>
-                      <w:r>
-                        <w:rPr>
-                          <w:noProof/>
-                        </w:rPr>
-                        <w:t>6</w:t>
-                      </w:r>
-                      <w:r>
-                        <w:fldChar w:fldCharType="end"/>
+                        <w:t>5</w:t>
                       </w:r>
                       <w:r>
                         <w:t>: City attractiveness values for job type 3</w:t>
@@ -1540,99 +1473,174 @@
           <w:noProof/>
           <w:lang w:val="en-US"/>
         </w:rPr>
-        <w:drawing>
-          <wp:anchor distT="0" distB="0" distL="114300" distR="114300" simplePos="0" relativeHeight="251663360" behindDoc="1" locked="0" layoutInCell="1" allowOverlap="1" wp14:anchorId="0627B0E9" wp14:editId="3BBA8A39">
-            <wp:simplePos x="0" y="0"/>
-            <wp:positionH relativeFrom="column">
-              <wp:posOffset>40005</wp:posOffset>
-            </wp:positionH>
-            <wp:positionV relativeFrom="paragraph">
-              <wp:posOffset>0</wp:posOffset>
-            </wp:positionV>
-            <wp:extent cx="3359785" cy="2179320"/>
-            <wp:effectExtent l="0" t="0" r="12065" b="11430"/>
-            <wp:wrapTight wrapText="bothSides">
-              <wp:wrapPolygon edited="0">
-                <wp:start x="0" y="0"/>
-                <wp:lineTo x="0" y="21524"/>
-                <wp:lineTo x="21555" y="21524"/>
-                <wp:lineTo x="21555" y="0"/>
-                <wp:lineTo x="0" y="0"/>
-              </wp:wrapPolygon>
-            </wp:wrapTight>
-            <wp:docPr id="7" name="Chart 7"/>
-            <wp:cNvGraphicFramePr/>
-            <a:graphic xmlns:a="http://schemas.openxmlformats.org/drawingml/2006/main">
-              <a:graphicData uri="http://schemas.openxmlformats.org/drawingml/2006/chart">
-                <c:chart xmlns:c="http://schemas.openxmlformats.org/drawingml/2006/chart" xmlns:r="http://schemas.openxmlformats.org/officeDocument/2006/relationships" r:id="rId11"/>
-              </a:graphicData>
-            </a:graphic>
-            <wp14:sizeRelH relativeFrom="page">
-              <wp14:pctWidth>0</wp14:pctWidth>
-            </wp14:sizeRelH>
-            <wp14:sizeRelV relativeFrom="page">
-              <wp14:pctHeight>0</wp14:pctHeight>
-            </wp14:sizeRelV>
-          </wp:anchor>
-        </w:drawing>
-      </w:r>
-    </w:p>
-    <w:p>
-      <w:pPr>
-        <w:jc w:val="left"/>
-      </w:pPr>
-      <w:r>
-        <w:t xml:space="preserve">Finally, job 4 and 5 are finance and IT jobs, which attractiveness grows the more finance and IT jobs are taken in a certain city. This effect is shown in figure </w:t>
-      </w:r>
-      <w:r>
-        <w:t>7</w:t>
-      </w:r>
-      <w:r>
-        <w:t xml:space="preserve"> where the x-axis presents the fraction of people in finance/IT and the y-axis shows the attractiveness of a city for these job types. </w:t>
-      </w:r>
-      <w:r>
-        <w:t xml:space="preserve">The attractiveness is bound at 0.6 when the fraction is high so that these job types don’t cause exponential growth. </w:t>
-      </w:r>
-      <w:r>
-        <w:br w:type="page"/>
-      </w:r>
-    </w:p>
-    <w:p>
-      <w:pPr>
-        <w:jc w:val="left"/>
-        <w:rPr>
-          <w:rFonts w:asciiTheme="majorHAnsi" w:eastAsiaTheme="majorEastAsia" w:hAnsiTheme="majorHAnsi" w:cstheme="majorBidi"/>
-          <w:b/>
-          <w:bCs/>
-          <w:color w:val="365F91" w:themeColor="accent1" w:themeShade="BF"/>
-          <w:sz w:val="28"/>
-          <w:szCs w:val="28"/>
-        </w:rPr>
-      </w:pPr>
-      <w:r>
-        <w:rPr>
-          <w:noProof/>
-        </w:rPr>
-        <w:lastRenderedPageBreak/>
         <mc:AlternateContent>
           <mc:Choice Requires="wps">
             <w:drawing>
-              <wp:anchor distT="0" distB="0" distL="114300" distR="114300" simplePos="0" relativeHeight="251676672" behindDoc="0" locked="0" layoutInCell="1" allowOverlap="1" wp14:anchorId="5211CB3C" wp14:editId="0FAE9058">
+              <wp:anchor distT="0" distB="0" distL="114300" distR="114300" simplePos="0" relativeHeight="251674624" behindDoc="0" locked="0" layoutInCell="1" allowOverlap="1" wp14:anchorId="7B00CC5A" wp14:editId="68AC82DE">
                 <wp:simplePos x="0" y="0"/>
                 <wp:positionH relativeFrom="column">
-                  <wp:posOffset>175895</wp:posOffset>
+                  <wp:posOffset>3495675</wp:posOffset>
                 </wp:positionH>
                 <wp:positionV relativeFrom="paragraph">
-                  <wp:posOffset>2578100</wp:posOffset>
+                  <wp:posOffset>-36195</wp:posOffset>
                 </wp:positionV>
-                <wp:extent cx="5064125" cy="635"/>
-                <wp:effectExtent l="0" t="0" r="0" b="0"/>
+                <wp:extent cx="2679065" cy="147955"/>
+                <wp:effectExtent l="0" t="0" r="6985" b="4445"/>
                 <wp:wrapTight wrapText="bothSides">
                   <wp:wrapPolygon edited="0">
                     <wp:start x="0" y="0"/>
-                    <wp:lineTo x="0" y="21600"/>
-                    <wp:lineTo x="21600" y="21600"/>
-                    <wp:lineTo x="21600" y="0"/>
+                    <wp:lineTo x="0" y="19468"/>
+                    <wp:lineTo x="21503" y="19468"/>
+                    <wp:lineTo x="21503" y="0"/>
+                    <wp:lineTo x="0" y="0"/>
+                  </wp:wrapPolygon>
+                </wp:wrapTight>
+                <wp:docPr id="12" name="Text Box 12"/>
+                <wp:cNvGraphicFramePr/>
+                <a:graphic xmlns:a="http://schemas.openxmlformats.org/drawingml/2006/main">
+                  <a:graphicData uri="http://schemas.microsoft.com/office/word/2010/wordprocessingShape">
+                    <wps:wsp>
+                      <wps:cNvSpPr txBox="1"/>
+                      <wps:spPr>
+                        <a:xfrm>
+                          <a:off x="0" y="0"/>
+                          <a:ext cx="2679065" cy="147955"/>
+                        </a:xfrm>
+                        <a:prstGeom prst="rect">
+                          <a:avLst/>
+                        </a:prstGeom>
+                        <a:solidFill>
+                          <a:prstClr val="white"/>
+                        </a:solidFill>
+                        <a:ln>
+                          <a:noFill/>
+                        </a:ln>
+                        <a:effectLst/>
+                      </wps:spPr>
+                      <wps:txbx>
+                        <w:txbxContent>
+                          <w:p>
+                            <w:pPr>
+                              <w:pStyle w:val="Caption"/>
+                              <w:rPr>
+                                <w:noProof/>
+                              </w:rPr>
+                            </w:pPr>
+                            <w:r>
+                              <w:t xml:space="preserve">Figure </w:t>
+                            </w:r>
+                            <w:r>
+                              <w:t>6</w:t>
+                            </w:r>
+                            <w:r>
+                              <w:t>: City attractiveness values for job type 6</w:t>
+                            </w:r>
+                          </w:p>
+                        </w:txbxContent>
+                      </wps:txbx>
+                      <wps:bodyPr rot="0" spcFirstLastPara="0" vertOverflow="overflow" horzOverflow="overflow" vert="horz" wrap="square" lIns="0" tIns="0" rIns="0" bIns="0" numCol="1" spcCol="0" rtlCol="0" fromWordArt="0" anchor="t" anchorCtr="0" forceAA="0" compatLnSpc="1">
+                        <a:prstTxWarp prst="textNoShape">
+                          <a:avLst/>
+                        </a:prstTxWarp>
+                        <a:noAutofit/>
+                      </wps:bodyPr>
+                    </wps:wsp>
+                  </a:graphicData>
+                </a:graphic>
+                <wp14:sizeRelH relativeFrom="margin">
+                  <wp14:pctWidth>0</wp14:pctWidth>
+                </wp14:sizeRelH>
+                <wp14:sizeRelV relativeFrom="margin">
+                  <wp14:pctHeight>0</wp14:pctHeight>
+                </wp14:sizeRelV>
+              </wp:anchor>
+            </w:drawing>
+          </mc:Choice>
+          <mc:Fallback>
+            <w:pict>
+              <v:shape id="Text Box 12" o:spid="_x0000_s1030" type="#_x0000_t202" style="position:absolute;left:0;text-align:left;margin-left:275.25pt;margin-top:-2.85pt;width:210.95pt;height:11.65pt;z-index:251674624;visibility:visible;mso-wrap-style:square;mso-width-percent:0;mso-height-percent:0;mso-wrap-distance-left:9pt;mso-wrap-distance-top:0;mso-wrap-distance-right:9pt;mso-wrap-distance-bottom:0;mso-position-horizontal:absolute;mso-position-horizontal-relative:text;mso-position-vertical:absolute;mso-position-vertical-relative:text;mso-width-percent:0;mso-height-percent:0;mso-width-relative:margin;mso-height-relative:margin;v-text-anchor:top" o:gfxdata="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" stroked="f">
+                <v:textbox inset="0,0,0,0">
+                  <w:txbxContent>
+                    <w:p>
+                      <w:pPr>
+                        <w:pStyle w:val="Caption"/>
+                        <w:rPr>
+                          <w:noProof/>
+                        </w:rPr>
+                      </w:pPr>
+                      <w:r>
+                        <w:t xml:space="preserve">Figure </w:t>
+                      </w:r>
+                      <w:r>
+                        <w:t>6</w:t>
+                      </w:r>
+                      <w:r>
+                        <w:t>: City attractiveness values for job type 6</w:t>
+                      </w:r>
+                    </w:p>
+                  </w:txbxContent>
+                </v:textbox>
+                <w10:wrap type="tight"/>
+              </v:shape>
+            </w:pict>
+          </mc:Fallback>
+        </mc:AlternateContent>
+      </w:r>
+    </w:p>
+    <w:p>
+      <w:pPr>
+        <w:pStyle w:val="Heading2"/>
+      </w:pPr>
+      <w:r>
+        <w:t>Finance and IT jobs</w:t>
+      </w:r>
+    </w:p>
+    <w:p>
+      <w:pPr>
+        <w:jc w:val="left"/>
+      </w:pPr>
+      <w:r>
+        <w:t xml:space="preserve">Finally, job 4 and 5 are finance and IT jobs, which attractiveness grows the more finance and IT jobs are taken in a certain city. This effect is shown in figure </w:t>
+      </w:r>
+      <w:r>
+        <w:t>7</w:t>
+      </w:r>
+      <w:r>
+        <w:t xml:space="preserve"> where the x-axis presents the fraction of people in finance/IT and the y-axis shows the attractiveness of a city for these job types. </w:t>
+      </w:r>
+      <w:r>
+        <w:t xml:space="preserve">The attractiveness is bound at 0.6 when the fraction is high so that these job types don’t cause exponential growth. </w:t>
+      </w:r>
+    </w:p>
+    <w:p>
+      <w:pPr>
+        <w:jc w:val="left"/>
+      </w:pPr>
+      <w:r>
+        <w:rPr>
+          <w:noProof/>
+          <w:lang w:val="en-US"/>
+        </w:rPr>
+        <mc:AlternateContent>
+          <mc:Choice Requires="wps">
+            <w:drawing>
+              <wp:anchor distT="0" distB="0" distL="114300" distR="114300" simplePos="0" relativeHeight="251676672" behindDoc="0" locked="0" layoutInCell="1" allowOverlap="1" wp14:anchorId="6E5EC6BF" wp14:editId="44FB8F63">
+                <wp:simplePos x="0" y="0"/>
+                <wp:positionH relativeFrom="column">
+                  <wp:posOffset>1519555</wp:posOffset>
+                </wp:positionH>
+                <wp:positionV relativeFrom="paragraph">
+                  <wp:posOffset>3923665</wp:posOffset>
+                </wp:positionV>
+                <wp:extent cx="3030220" cy="169545"/>
+                <wp:effectExtent l="0" t="0" r="0" b="1905"/>
+                <wp:wrapTight wrapText="bothSides">
+                  <wp:wrapPolygon edited="0">
+                    <wp:start x="0" y="0"/>
+                    <wp:lineTo x="0" y="19416"/>
+                    <wp:lineTo x="21455" y="19416"/>
+                    <wp:lineTo x="21455" y="0"/>
+                    <wp:lineTo x="0" y="0"/>
                   </wp:wrapPolygon>
                 </wp:wrapTight>
                 <wp:docPr id="13" name="Text Box 13"/>
@@ -1644,7 +1652,7 @@
                       <wps:spPr>
                         <a:xfrm>
                           <a:off x="0" y="0"/>
-                          <a:ext cx="5064125" cy="635"/>
+                          <a:ext cx="3030220" cy="169545"/>
                         </a:xfrm>
                         <a:prstGeom prst="rect">
                           <a:avLst/>
@@ -1697,18 +1705,24 @@
                         <a:prstTxWarp prst="textNoShape">
                           <a:avLst/>
                         </a:prstTxWarp>
-                        <a:spAutoFit/>
+                        <a:noAutofit/>
                       </wps:bodyPr>
                     </wps:wsp>
                   </a:graphicData>
                 </a:graphic>
+                <wp14:sizeRelH relativeFrom="margin">
+                  <wp14:pctWidth>0</wp14:pctWidth>
+                </wp14:sizeRelH>
+                <wp14:sizeRelV relativeFrom="margin">
+                  <wp14:pctHeight>0</wp14:pctHeight>
+                </wp14:sizeRelV>
               </wp:anchor>
             </w:drawing>
           </mc:Choice>
           <mc:Fallback>
             <w:pict>
-              <v:shape id="Text Box 13" o:spid="_x0000_s1031" type="#_x0000_t202" style="position:absolute;margin-left:13.85pt;margin-top:203pt;width:398.75pt;height:.05pt;z-index:251676672;visibility:visible;mso-wrap-style:square;mso-wrap-distance-left:9pt;mso-wrap-distance-top:0;mso-wrap-distance-right:9pt;mso-wrap-distance-bottom:0;mso-position-horizontal:absolute;mso-position-horizontal-relative:text;mso-position-vertical:absolute;mso-position-vertical-relative:text;v-text-anchor:top" o:gfxdata="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" stroked="f">
-                <v:textbox style="mso-fit-shape-to-text:t" inset="0,0,0,0">
+              <v:shape id="Text Box 13" o:spid="_x0000_s1031" type="#_x0000_t202" style="position:absolute;margin-left:119.65pt;margin-top:308.95pt;width:238.6pt;height:13.35pt;z-index:251676672;visibility:visible;mso-wrap-style:square;mso-width-percent:0;mso-height-percent:0;mso-wrap-distance-left:9pt;mso-wrap-distance-top:0;mso-wrap-distance-right:9pt;mso-wrap-distance-bottom:0;mso-position-horizontal:absolute;mso-position-horizontal-relative:text;mso-position-vertical:absolute;mso-position-vertical-relative:text;mso-width-percent:0;mso-height-percent:0;mso-width-relative:margin;mso-height-relative:margin;v-text-anchor:top" o:gfxdata="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" stroked="f">
+                <v:textbox inset="0,0,0,0">
                   <w:txbxContent>
                     <w:p>
                       <w:pPr>
@@ -1756,22 +1770,22 @@
           <w:lang w:val="en-US"/>
         </w:rPr>
         <w:drawing>
-          <wp:anchor distT="0" distB="0" distL="114300" distR="114300" simplePos="0" relativeHeight="251662336" behindDoc="1" locked="0" layoutInCell="1" allowOverlap="1" wp14:anchorId="1DEA2E2F" wp14:editId="3BFA857C">
+          <wp:anchor distT="0" distB="0" distL="114300" distR="114300" simplePos="0" relativeHeight="251662336" behindDoc="1" locked="0" layoutInCell="1" allowOverlap="1" wp14:anchorId="150BC48D" wp14:editId="7F800C24">
             <wp:simplePos x="0" y="0"/>
             <wp:positionH relativeFrom="column">
-              <wp:posOffset>175895</wp:posOffset>
+              <wp:posOffset>1327785</wp:posOffset>
             </wp:positionH>
             <wp:positionV relativeFrom="paragraph">
-              <wp:posOffset>-222250</wp:posOffset>
+              <wp:posOffset>1286510</wp:posOffset>
             </wp:positionV>
-            <wp:extent cx="5064125" cy="2743200"/>
-            <wp:effectExtent l="0" t="0" r="22225" b="19050"/>
+            <wp:extent cx="4656455" cy="2530475"/>
+            <wp:effectExtent l="0" t="0" r="10795" b="22225"/>
             <wp:wrapTight wrapText="bothSides">
               <wp:wrapPolygon edited="0">
                 <wp:start x="0" y="0"/>
-                <wp:lineTo x="0" y="21600"/>
-                <wp:lineTo x="21614" y="21600"/>
-                <wp:lineTo x="21614" y="0"/>
+                <wp:lineTo x="0" y="21627"/>
+                <wp:lineTo x="21562" y="21627"/>
+                <wp:lineTo x="21562" y="0"/>
                 <wp:lineTo x="0" y="0"/>
               </wp:wrapPolygon>
             </wp:wrapTight>
@@ -1779,7 +1793,7 @@
             <wp:cNvGraphicFramePr/>
             <a:graphic xmlns:a="http://schemas.openxmlformats.org/drawingml/2006/main">
               <a:graphicData uri="http://schemas.openxmlformats.org/drawingml/2006/chart">
-                <c:chart xmlns:c="http://schemas.openxmlformats.org/drawingml/2006/chart" xmlns:r="http://schemas.openxmlformats.org/officeDocument/2006/relationships" r:id="rId12"/>
+                <c:chart xmlns:c="http://schemas.openxmlformats.org/drawingml/2006/chart" xmlns:r="http://schemas.openxmlformats.org/officeDocument/2006/relationships" r:id="rId13"/>
               </a:graphicData>
             </a:graphic>
             <wp14:sizeRelH relativeFrom="page">
@@ -1792,6 +1806,14 @@
         </w:drawing>
       </w:r>
       <w:r>
+        <w:t>The x-axis for this graph shows values from 0 to 0.1. T</w:t>
+      </w:r>
+      <w:bookmarkStart w:id="0" w:name="_GoBack"/>
+      <w:bookmarkEnd w:id="0"/>
+      <w:r>
+        <w:t>his is because the x-axis represents the fraction of people in finance or IT jobs compared to the number of households in a city. Because the number of IT and finance jobs in total is very low, only 4% of all people, this value in a single city will range from 0 to very high. Because this maximum value is entirely dependent on the type of people that life in a city (more IT/finance people in a city will exponentially bring even more IT and finance people), we have capped the attractiveness at 0.6 as explained before. The x-axis is then capped at 0.1 since the y value is stable anyway.</w:t>
+      </w:r>
+      <w:r>
         <w:br w:type="page"/>
       </w:r>
     </w:p>
@@ -1986,7 +2008,11 @@
         <w:pStyle w:val="ListParagraph"/>
       </w:pPr>
     </w:p>
-    <w:p/>
+    <w:p>
+      <w:pPr>
+        <w:jc w:val="left"/>
+      </w:pPr>
+    </w:p>
     <w:sectPr>
       <w:pgSz w:w="12240" w:h="15840"/>
       <w:pgMar w:top="1440" w:right="1440" w:bottom="1440" w:left="1440" w:header="720" w:footer="720" w:gutter="0"/>
@@ -2706,6 +2732,25 @@
       <w:szCs w:val="18"/>
     </w:rPr>
   </w:style>
+  <w:style w:type="table" w:styleId="TableGrid">
+    <w:name w:val="Table Grid"/>
+    <w:basedOn w:val="TableNormal"/>
+    <w:uiPriority w:val="59"/>
+    <w:rsid w:val="000A428F"/>
+    <w:pPr>
+      <w:spacing w:after="0" w:line="240" w:lineRule="auto"/>
+    </w:pPr>
+    <w:tblPr>
+      <w:tblBorders>
+        <w:top w:val="single" w:sz="4" w:space="0" w:color="auto"/>
+        <w:left w:val="single" w:sz="4" w:space="0" w:color="auto"/>
+        <w:bottom w:val="single" w:sz="4" w:space="0" w:color="auto"/>
+        <w:right w:val="single" w:sz="4" w:space="0" w:color="auto"/>
+        <w:insideH w:val="single" w:sz="4" w:space="0" w:color="auto"/>
+        <w:insideV w:val="single" w:sz="4" w:space="0" w:color="auto"/>
+      </w:tblBorders>
+    </w:tblPr>
+  </w:style>
 </w:styles>
 </file>
 
@@ -3094,6 +3139,25 @@
       <w:szCs w:val="18"/>
     </w:rPr>
   </w:style>
+  <w:style w:type="table" w:styleId="TableGrid">
+    <w:name w:val="Table Grid"/>
+    <w:basedOn w:val="TableNormal"/>
+    <w:uiPriority w:val="59"/>
+    <w:rsid w:val="000A428F"/>
+    <w:pPr>
+      <w:spacing w:after="0" w:line="240" w:lineRule="auto"/>
+    </w:pPr>
+    <w:tblPr>
+      <w:tblBorders>
+        <w:top w:val="single" w:sz="4" w:space="0" w:color="auto"/>
+        <w:left w:val="single" w:sz="4" w:space="0" w:color="auto"/>
+        <w:bottom w:val="single" w:sz="4" w:space="0" w:color="auto"/>
+        <w:right w:val="single" w:sz="4" w:space="0" w:color="auto"/>
+        <w:insideH w:val="single" w:sz="4" w:space="0" w:color="auto"/>
+        <w:insideV w:val="single" w:sz="4" w:space="0" w:color="auto"/>
+      </w:tblBorders>
+    </w:tblPr>
+  </w:style>
 </w:styles>
 </file>
 
@@ -3370,11 +3434,11 @@
           <c:showPercent val="0"/>
           <c:showBubbleSize val="0"/>
         </c:dLbls>
-        <c:axId val="145138816"/>
-        <c:axId val="145140352"/>
+        <c:axId val="150989824"/>
+        <c:axId val="152441216"/>
       </c:scatterChart>
       <c:valAx>
-        <c:axId val="145138816"/>
+        <c:axId val="150989824"/>
         <c:scaling>
           <c:orientation val="minMax"/>
         </c:scaling>
@@ -3384,12 +3448,12 @@
         <c:majorTickMark val="out"/>
         <c:minorTickMark val="none"/>
         <c:tickLblPos val="nextTo"/>
-        <c:crossAx val="145140352"/>
+        <c:crossAx val="152441216"/>
         <c:crossesAt val="0"/>
         <c:crossBetween val="midCat"/>
       </c:valAx>
       <c:valAx>
-        <c:axId val="145140352"/>
+        <c:axId val="152441216"/>
         <c:scaling>
           <c:orientation val="minMax"/>
         </c:scaling>
@@ -3400,7 +3464,7 @@
         <c:majorTickMark val="out"/>
         <c:minorTickMark val="none"/>
         <c:tickLblPos val="low"/>
-        <c:crossAx val="145138816"/>
+        <c:crossAx val="150989824"/>
         <c:crosses val="autoZero"/>
         <c:crossBetween val="midCat"/>
       </c:valAx>
@@ -3564,11 +3628,11 @@
           <c:showPercent val="0"/>
           <c:showBubbleSize val="0"/>
         </c:dLbls>
-        <c:axId val="145148544"/>
-        <c:axId val="145150336"/>
+        <c:axId val="152468480"/>
+        <c:axId val="152482560"/>
       </c:scatterChart>
       <c:valAx>
-        <c:axId val="145148544"/>
+        <c:axId val="152468480"/>
         <c:scaling>
           <c:orientation val="minMax"/>
         </c:scaling>
@@ -3578,12 +3642,12 @@
         <c:majorTickMark val="out"/>
         <c:minorTickMark val="none"/>
         <c:tickLblPos val="nextTo"/>
-        <c:crossAx val="145150336"/>
+        <c:crossAx val="152482560"/>
         <c:crosses val="autoZero"/>
         <c:crossBetween val="midCat"/>
       </c:valAx>
       <c:valAx>
-        <c:axId val="145150336"/>
+        <c:axId val="152482560"/>
         <c:scaling>
           <c:orientation val="minMax"/>
         </c:scaling>
@@ -3594,7 +3658,7 @@
         <c:majorTickMark val="out"/>
         <c:minorTickMark val="none"/>
         <c:tickLblPos val="nextTo"/>
-        <c:crossAx val="145148544"/>
+        <c:crossAx val="152468480"/>
         <c:crosses val="autoZero"/>
         <c:crossBetween val="midCat"/>
       </c:valAx>
@@ -3758,11 +3822,11 @@
           <c:showPercent val="0"/>
           <c:showBubbleSize val="0"/>
         </c:dLbls>
-        <c:axId val="145182720"/>
-        <c:axId val="145184256"/>
+        <c:axId val="152498560"/>
+        <c:axId val="152500096"/>
       </c:scatterChart>
       <c:valAx>
-        <c:axId val="145182720"/>
+        <c:axId val="152498560"/>
         <c:scaling>
           <c:orientation val="minMax"/>
         </c:scaling>
@@ -3772,12 +3836,12 @@
         <c:majorTickMark val="out"/>
         <c:minorTickMark val="none"/>
         <c:tickLblPos val="nextTo"/>
-        <c:crossAx val="145184256"/>
+        <c:crossAx val="152500096"/>
         <c:crosses val="autoZero"/>
         <c:crossBetween val="midCat"/>
       </c:valAx>
       <c:valAx>
-        <c:axId val="145184256"/>
+        <c:axId val="152500096"/>
         <c:scaling>
           <c:orientation val="minMax"/>
         </c:scaling>
@@ -3788,7 +3852,7 @@
         <c:majorTickMark val="out"/>
         <c:minorTickMark val="none"/>
         <c:tickLblPos val="nextTo"/>
-        <c:crossAx val="145182720"/>
+        <c:crossAx val="152498560"/>
         <c:crosses val="autoZero"/>
         <c:crossBetween val="midCat"/>
       </c:valAx>
@@ -3945,11 +4009,11 @@
           <c:showPercent val="0"/>
           <c:showBubbleSize val="0"/>
         </c:dLbls>
-        <c:axId val="145213312"/>
-        <c:axId val="145214848"/>
+        <c:axId val="157304320"/>
+        <c:axId val="157305856"/>
       </c:scatterChart>
       <c:valAx>
-        <c:axId val="145213312"/>
+        <c:axId val="157304320"/>
         <c:scaling>
           <c:orientation val="minMax"/>
         </c:scaling>
@@ -3959,12 +4023,12 @@
         <c:majorTickMark val="out"/>
         <c:minorTickMark val="none"/>
         <c:tickLblPos val="nextTo"/>
-        <c:crossAx val="145214848"/>
+        <c:crossAx val="157305856"/>
         <c:crosses val="autoZero"/>
         <c:crossBetween val="midCat"/>
       </c:valAx>
       <c:valAx>
-        <c:axId val="145214848"/>
+        <c:axId val="157305856"/>
         <c:scaling>
           <c:orientation val="minMax"/>
         </c:scaling>
@@ -3975,7 +4039,7 @@
         <c:majorTickMark val="out"/>
         <c:minorTickMark val="none"/>
         <c:tickLblPos val="nextTo"/>
-        <c:crossAx val="145213312"/>
+        <c:crossAx val="157304320"/>
         <c:crosses val="autoZero"/>
         <c:crossBetween val="midCat"/>
       </c:valAx>
@@ -4124,11 +4188,11 @@
           <c:showPercent val="0"/>
           <c:showBubbleSize val="0"/>
         </c:dLbls>
-        <c:axId val="145223040"/>
-        <c:axId val="145241216"/>
+        <c:axId val="158011392"/>
+        <c:axId val="158012928"/>
       </c:scatterChart>
       <c:valAx>
-        <c:axId val="145223040"/>
+        <c:axId val="158011392"/>
         <c:scaling>
           <c:orientation val="minMax"/>
         </c:scaling>
@@ -4138,12 +4202,12 @@
         <c:majorTickMark val="out"/>
         <c:minorTickMark val="none"/>
         <c:tickLblPos val="nextTo"/>
-        <c:crossAx val="145241216"/>
+        <c:crossAx val="158012928"/>
         <c:crosses val="autoZero"/>
         <c:crossBetween val="midCat"/>
       </c:valAx>
       <c:valAx>
-        <c:axId val="145241216"/>
+        <c:axId val="158012928"/>
         <c:scaling>
           <c:orientation val="minMax"/>
         </c:scaling>
@@ -4154,7 +4218,7 @@
         <c:majorTickMark val="out"/>
         <c:minorTickMark val="none"/>
         <c:tickLblPos val="nextTo"/>
-        <c:crossAx val="145223040"/>
+        <c:crossAx val="158011392"/>
         <c:crosses val="autoZero"/>
         <c:crossBetween val="midCat"/>
       </c:valAx>
@@ -4452,4 +4516,16 @@
   <a:objectDefaults/>
   <a:extraClrSchemeLst/>
 </a:theme>
+</file>
+
+<file path=customXml/item1.xml><?xml version="1.0" encoding="utf-8"?>
+<b:Sources xmlns:b="http://schemas.openxmlformats.org/officeDocument/2006/bibliography" xmlns="http://schemas.openxmlformats.org/officeDocument/2006/bibliography" SelectedStyle="\APA.XSL" StyleName="APA"/>
+</file>
+
+<file path=customXml/itemProps1.xml><?xml version="1.0" encoding="utf-8"?>
+<ds:datastoreItem xmlns:ds="http://schemas.openxmlformats.org/officeDocument/2006/customXml" ds:itemID="{8B54D810-8CB5-4735-B7A1-2F0FE3BC4F77}">
+  <ds:schemaRefs>
+    <ds:schemaRef ds:uri="http://schemas.openxmlformats.org/officeDocument/2006/bibliography"/>
+  </ds:schemaRefs>
+</ds:datastoreItem>
 </file>
</xml_diff>